<commit_message>
segundo ejercicio del examen
</commit_message>
<xml_diff>
--- a/GUÍA POSIX SEÑALES Y TEMPORIZADORES.docx
+++ b/GUÍA POSIX SEÑALES Y TEMPORIZADORES.docx
@@ -820,7 +820,7 @@
         <w:spacing w:after="0" w:line="285" w:lineRule="atLeast"/>
         <w:rPr>
           <w:rFonts w:ascii="Consolas" w:eastAsia="Times New Roman" w:hAnsi="Consolas" w:cs="Times New Roman"/>
-          <w:color w:val="BFC7D5"/>
+          <w:color w:val="D9F5DD"/>
           <w:kern w:val="0"/>
           <w:sz w:val="21"/>
           <w:szCs w:val="21"/>
@@ -915,30 +915,6 @@
           <w14:ligatures w14:val="none"/>
         </w:rPr>
         <w:t>&gt;</w:t>
-      </w:r>
-    </w:p>
-    <w:p/>
-    <w:p>
-      <w:r>
-        <w:t xml:space="preserve">Se definen los periodos de las tareas. Todos los periodos en ms se pasan a </w:t>
-      </w:r>
-      <w:proofErr w:type="spellStart"/>
-      <w:r>
-        <w:t>nsec</w:t>
-      </w:r>
-      <w:proofErr w:type="spellEnd"/>
-      <w:r>
-        <w:t xml:space="preserve">. </w:t>
-      </w:r>
-    </w:p>
-    <w:p>
-      <w:r>
-        <w:t>Se definen las prioridades. Las tareas con menor plazo son las más prioritarias.</w:t>
-      </w:r>
-    </w:p>
-    <w:p>
-      <w:r>
-        <w:t>Se define el incremento o decremento.</w:t>
       </w:r>
     </w:p>
     <w:p>
@@ -958,62 +934,76 @@
       <w:r>
         <w:rPr>
           <w:rFonts w:ascii="Consolas" w:eastAsia="Times New Roman" w:hAnsi="Consolas" w:cs="Times New Roman"/>
-          <w:color w:val="C792EA"/>
-          <w:kern w:val="0"/>
-          <w:sz w:val="21"/>
-          <w:szCs w:val="21"/>
-          <w:lang w:eastAsia="es-ES"/>
-          <w14:ligatures w14:val="none"/>
-        </w:rPr>
-        <w:t>#define</w:t>
-      </w:r>
-      <w:r>
-        <w:rPr>
-          <w:rFonts w:ascii="Consolas" w:eastAsia="Times New Roman" w:hAnsi="Consolas" w:cs="Times New Roman"/>
-          <w:color w:val="BFC7D5"/>
-          <w:kern w:val="0"/>
-          <w:sz w:val="21"/>
-          <w:szCs w:val="21"/>
-          <w:lang w:eastAsia="es-ES"/>
-          <w14:ligatures w14:val="none"/>
-        </w:rPr>
-        <w:t xml:space="preserve"> </w:t>
-      </w:r>
-      <w:r>
-        <w:rPr>
-          <w:rFonts w:ascii="Consolas" w:eastAsia="Times New Roman" w:hAnsi="Consolas" w:cs="Times New Roman"/>
-          <w:color w:val="82AAFF"/>
-          <w:kern w:val="0"/>
-          <w:sz w:val="21"/>
-          <w:szCs w:val="21"/>
-          <w:lang w:eastAsia="es-ES"/>
-          <w14:ligatures w14:val="none"/>
-        </w:rPr>
-        <w:t>PERIODO_A_SEC</w:t>
-      </w:r>
-      <w:r>
-        <w:rPr>
-          <w:rFonts w:ascii="Consolas" w:eastAsia="Times New Roman" w:hAnsi="Consolas" w:cs="Times New Roman"/>
-          <w:color w:val="BFC7D5"/>
-          <w:kern w:val="0"/>
-          <w:sz w:val="21"/>
-          <w:szCs w:val="21"/>
-          <w:lang w:eastAsia="es-ES"/>
-          <w14:ligatures w14:val="none"/>
-        </w:rPr>
-        <w:t xml:space="preserve"> </w:t>
-      </w:r>
-      <w:r>
-        <w:rPr>
-          <w:rFonts w:ascii="Consolas" w:eastAsia="Times New Roman" w:hAnsi="Consolas" w:cs="Times New Roman"/>
-          <w:color w:val="F78C6C"/>
-          <w:kern w:val="0"/>
-          <w:sz w:val="21"/>
-          <w:szCs w:val="21"/>
-          <w:lang w:eastAsia="es-ES"/>
-          <w14:ligatures w14:val="none"/>
-        </w:rPr>
-        <w:t>1</w:t>
+          <w:color w:val="CC00FF"/>
+          <w:kern w:val="0"/>
+          <w:sz w:val="21"/>
+          <w:szCs w:val="21"/>
+          <w:lang w:eastAsia="es-ES"/>
+          <w14:ligatures w14:val="none"/>
+        </w:rPr>
+        <w:t>#include</w:t>
+      </w:r>
+      <w:r>
+        <w:rPr>
+          <w:rFonts w:ascii="Consolas" w:eastAsia="Times New Roman" w:hAnsi="Consolas" w:cs="Times New Roman"/>
+          <w:color w:val="D9F5DD"/>
+          <w:kern w:val="0"/>
+          <w:sz w:val="21"/>
+          <w:szCs w:val="21"/>
+          <w:lang w:eastAsia="es-ES"/>
+          <w14:ligatures w14:val="none"/>
+        </w:rPr>
+        <w:t xml:space="preserve"> &lt;</w:t>
+      </w:r>
+      <w:proofErr w:type="spellStart"/>
+      <w:r>
+        <w:rPr>
+          <w:rFonts w:ascii="Consolas" w:eastAsia="Times New Roman" w:hAnsi="Consolas" w:cs="Times New Roman"/>
+          <w:color w:val="B3E5A1" w:themeColor="accent6" w:themeTint="66"/>
+          <w:kern w:val="0"/>
+          <w:sz w:val="21"/>
+          <w:szCs w:val="21"/>
+          <w:lang w:eastAsia="es-ES"/>
+          <w14:ligatures w14:val="none"/>
+        </w:rPr>
+        <w:t>signal.h</w:t>
+      </w:r>
+      <w:proofErr w:type="spellEnd"/>
+      <w:r>
+        <w:rPr>
+          <w:rFonts w:ascii="Consolas" w:eastAsia="Times New Roman" w:hAnsi="Consolas" w:cs="Times New Roman"/>
+          <w:color w:val="D9F5DD"/>
+          <w:kern w:val="0"/>
+          <w:sz w:val="21"/>
+          <w:szCs w:val="21"/>
+          <w:lang w:eastAsia="es-ES"/>
+          <w14:ligatures w14:val="none"/>
+        </w:rPr>
+        <w:t>&gt;</w:t>
+      </w:r>
+    </w:p>
+    <w:p/>
+    <w:p>
+      <w:r>
+        <w:t xml:space="preserve">Se definen los periodos de las tareas. Todos los periodos en ms se pasan a </w:t>
+      </w:r>
+      <w:proofErr w:type="spellStart"/>
+      <w:r>
+        <w:t>nsec</w:t>
+      </w:r>
+      <w:proofErr w:type="spellEnd"/>
+      <w:r>
+        <w:t xml:space="preserve">. </w:t>
+      </w:r>
+    </w:p>
+    <w:p>
+      <w:r>
+        <w:t>Se definen las prioridades. Las tareas con menor plazo son las más prioritarias.</w:t>
+      </w:r>
+    </w:p>
+    <w:p>
+      <w:r>
+        <w:t>Se define el incremento o decremento.</w:t>
       </w:r>
     </w:p>
     <w:p>
@@ -1064,7 +1054,7 @@
           <w:lang w:eastAsia="es-ES"/>
           <w14:ligatures w14:val="none"/>
         </w:rPr>
-        <w:t>PERIODO_A_NSEC</w:t>
+        <w:t>PERIODO_A_SEC</w:t>
       </w:r>
       <w:r>
         <w:rPr>
@@ -1088,7 +1078,7 @@
           <w:lang w:eastAsia="es-ES"/>
           <w14:ligatures w14:val="none"/>
         </w:rPr>
-        <w:t>0</w:t>
+        <w:t>1</w:t>
       </w:r>
     </w:p>
     <w:p>
@@ -1139,7 +1129,7 @@
           <w:lang w:eastAsia="es-ES"/>
           <w14:ligatures w14:val="none"/>
         </w:rPr>
-        <w:t>PRIO_A</w:t>
+        <w:t>PERIODO_A_NSEC</w:t>
       </w:r>
       <w:r>
         <w:rPr>
@@ -1163,7 +1153,7 @@
           <w:lang w:eastAsia="es-ES"/>
           <w14:ligatures w14:val="none"/>
         </w:rPr>
-        <w:t>28</w:t>
+        <w:t>0</w:t>
       </w:r>
     </w:p>
     <w:p>
@@ -1214,7 +1204,7 @@
           <w:lang w:eastAsia="es-ES"/>
           <w14:ligatures w14:val="none"/>
         </w:rPr>
-        <w:t>INC_A</w:t>
+        <w:t>PRIO_A</w:t>
       </w:r>
       <w:r>
         <w:rPr>
@@ -1238,7 +1228,7 @@
           <w:lang w:eastAsia="es-ES"/>
           <w14:ligatures w14:val="none"/>
         </w:rPr>
-        <w:t>1</w:t>
+        <w:t>28</w:t>
       </w:r>
     </w:p>
     <w:p>
@@ -1255,6 +1245,66 @@
           <w14:ligatures w14:val="none"/>
         </w:rPr>
       </w:pPr>
+      <w:r>
+        <w:rPr>
+          <w:rFonts w:ascii="Consolas" w:eastAsia="Times New Roman" w:hAnsi="Consolas" w:cs="Times New Roman"/>
+          <w:color w:val="C792EA"/>
+          <w:kern w:val="0"/>
+          <w:sz w:val="21"/>
+          <w:szCs w:val="21"/>
+          <w:lang w:eastAsia="es-ES"/>
+          <w14:ligatures w14:val="none"/>
+        </w:rPr>
+        <w:t>#define</w:t>
+      </w:r>
+      <w:r>
+        <w:rPr>
+          <w:rFonts w:ascii="Consolas" w:eastAsia="Times New Roman" w:hAnsi="Consolas" w:cs="Times New Roman"/>
+          <w:color w:val="BFC7D5"/>
+          <w:kern w:val="0"/>
+          <w:sz w:val="21"/>
+          <w:szCs w:val="21"/>
+          <w:lang w:eastAsia="es-ES"/>
+          <w14:ligatures w14:val="none"/>
+        </w:rPr>
+        <w:t xml:space="preserve"> </w:t>
+      </w:r>
+      <w:r>
+        <w:rPr>
+          <w:rFonts w:ascii="Consolas" w:eastAsia="Times New Roman" w:hAnsi="Consolas" w:cs="Times New Roman"/>
+          <w:color w:val="82AAFF"/>
+          <w:kern w:val="0"/>
+          <w:sz w:val="21"/>
+          <w:szCs w:val="21"/>
+          <w:lang w:eastAsia="es-ES"/>
+          <w14:ligatures w14:val="none"/>
+        </w:rPr>
+        <w:t>INC_A</w:t>
+      </w:r>
+      <w:r>
+        <w:rPr>
+          <w:rFonts w:ascii="Consolas" w:eastAsia="Times New Roman" w:hAnsi="Consolas" w:cs="Times New Roman"/>
+          <w:color w:val="BFC7D5"/>
+          <w:kern w:val="0"/>
+          <w:sz w:val="21"/>
+          <w:szCs w:val="21"/>
+          <w:lang w:eastAsia="es-ES"/>
+          <w14:ligatures w14:val="none"/>
+        </w:rPr>
+        <w:t xml:space="preserve"> </w:t>
+      </w:r>
+      <w:r>
+        <w:rPr>
+          <w:rFonts w:ascii="Consolas" w:eastAsia="Times New Roman" w:hAnsi="Consolas" w:cs="Times New Roman"/>
+          <w:color w:val="F78C6C"/>
+          <w:kern w:val="0"/>
+          <w:sz w:val="21"/>
+          <w:szCs w:val="21"/>
+          <w:lang w:eastAsia="es-ES"/>
+          <w14:ligatures w14:val="none"/>
+        </w:rPr>
+        <w:t>1</w:t>
+      </w:r>
     </w:p>
     <w:p>
       <w:pPr>
@@ -1270,66 +1320,6 @@
           <w14:ligatures w14:val="none"/>
         </w:rPr>
       </w:pPr>
-      <w:r>
-        <w:rPr>
-          <w:rFonts w:ascii="Consolas" w:eastAsia="Times New Roman" w:hAnsi="Consolas" w:cs="Times New Roman"/>
-          <w:color w:val="C792EA"/>
-          <w:kern w:val="0"/>
-          <w:sz w:val="21"/>
-          <w:szCs w:val="21"/>
-          <w:lang w:eastAsia="es-ES"/>
-          <w14:ligatures w14:val="none"/>
-        </w:rPr>
-        <w:t>#define</w:t>
-      </w:r>
-      <w:r>
-        <w:rPr>
-          <w:rFonts w:ascii="Consolas" w:eastAsia="Times New Roman" w:hAnsi="Consolas" w:cs="Times New Roman"/>
-          <w:color w:val="BFC7D5"/>
-          <w:kern w:val="0"/>
-          <w:sz w:val="21"/>
-          <w:szCs w:val="21"/>
-          <w:lang w:eastAsia="es-ES"/>
-          <w14:ligatures w14:val="none"/>
-        </w:rPr>
-        <w:t xml:space="preserve"> </w:t>
-      </w:r>
-      <w:r>
-        <w:rPr>
-          <w:rFonts w:ascii="Consolas" w:eastAsia="Times New Roman" w:hAnsi="Consolas" w:cs="Times New Roman"/>
-          <w:color w:val="82AAFF"/>
-          <w:kern w:val="0"/>
-          <w:sz w:val="21"/>
-          <w:szCs w:val="21"/>
-          <w:lang w:eastAsia="es-ES"/>
-          <w14:ligatures w14:val="none"/>
-        </w:rPr>
-        <w:t>PERIODO_B_SEC</w:t>
-      </w:r>
-      <w:r>
-        <w:rPr>
-          <w:rFonts w:ascii="Consolas" w:eastAsia="Times New Roman" w:hAnsi="Consolas" w:cs="Times New Roman"/>
-          <w:color w:val="BFC7D5"/>
-          <w:kern w:val="0"/>
-          <w:sz w:val="21"/>
-          <w:szCs w:val="21"/>
-          <w:lang w:eastAsia="es-ES"/>
-          <w14:ligatures w14:val="none"/>
-        </w:rPr>
-        <w:t xml:space="preserve"> </w:t>
-      </w:r>
-      <w:r>
-        <w:rPr>
-          <w:rFonts w:ascii="Consolas" w:eastAsia="Times New Roman" w:hAnsi="Consolas" w:cs="Times New Roman"/>
-          <w:color w:val="F78C6C"/>
-          <w:kern w:val="0"/>
-          <w:sz w:val="21"/>
-          <w:szCs w:val="21"/>
-          <w:lang w:eastAsia="es-ES"/>
-          <w14:ligatures w14:val="none"/>
-        </w:rPr>
-        <w:t>2</w:t>
-      </w:r>
     </w:p>
     <w:p>
       <w:pPr>
@@ -1379,7 +1369,7 @@
           <w:lang w:eastAsia="es-ES"/>
           <w14:ligatures w14:val="none"/>
         </w:rPr>
-        <w:t>PERIODO_B_NSEC</w:t>
+        <w:t>PERIODO_B_SEC</w:t>
       </w:r>
       <w:r>
         <w:rPr>
@@ -1403,7 +1393,7 @@
           <w:lang w:eastAsia="es-ES"/>
           <w14:ligatures w14:val="none"/>
         </w:rPr>
-        <w:t>0</w:t>
+        <w:t>2</w:t>
       </w:r>
     </w:p>
     <w:p>
@@ -1454,7 +1444,7 @@
           <w:lang w:eastAsia="es-ES"/>
           <w14:ligatures w14:val="none"/>
         </w:rPr>
-        <w:t>PRIO_B</w:t>
+        <w:t>PERIODO_B_NSEC</w:t>
       </w:r>
       <w:r>
         <w:rPr>
@@ -1478,7 +1468,7 @@
           <w:lang w:eastAsia="es-ES"/>
           <w14:ligatures w14:val="none"/>
         </w:rPr>
-        <w:t>26</w:t>
+        <w:t>0</w:t>
       </w:r>
     </w:p>
     <w:p>
@@ -1529,7 +1519,7 @@
           <w:lang w:eastAsia="es-ES"/>
           <w14:ligatures w14:val="none"/>
         </w:rPr>
-        <w:t>INC_B</w:t>
+        <w:t>PRIO_B</w:t>
       </w:r>
       <w:r>
         <w:rPr>
@@ -1553,7 +1543,7 @@
           <w:lang w:eastAsia="es-ES"/>
           <w14:ligatures w14:val="none"/>
         </w:rPr>
-        <w:t>2</w:t>
+        <w:t>26</w:t>
       </w:r>
     </w:p>
     <w:p>
@@ -1570,6 +1560,66 @@
           <w14:ligatures w14:val="none"/>
         </w:rPr>
       </w:pPr>
+      <w:r>
+        <w:rPr>
+          <w:rFonts w:ascii="Consolas" w:eastAsia="Times New Roman" w:hAnsi="Consolas" w:cs="Times New Roman"/>
+          <w:color w:val="C792EA"/>
+          <w:kern w:val="0"/>
+          <w:sz w:val="21"/>
+          <w:szCs w:val="21"/>
+          <w:lang w:eastAsia="es-ES"/>
+          <w14:ligatures w14:val="none"/>
+        </w:rPr>
+        <w:t>#define</w:t>
+      </w:r>
+      <w:r>
+        <w:rPr>
+          <w:rFonts w:ascii="Consolas" w:eastAsia="Times New Roman" w:hAnsi="Consolas" w:cs="Times New Roman"/>
+          <w:color w:val="BFC7D5"/>
+          <w:kern w:val="0"/>
+          <w:sz w:val="21"/>
+          <w:szCs w:val="21"/>
+          <w:lang w:eastAsia="es-ES"/>
+          <w14:ligatures w14:val="none"/>
+        </w:rPr>
+        <w:t xml:space="preserve"> </w:t>
+      </w:r>
+      <w:r>
+        <w:rPr>
+          <w:rFonts w:ascii="Consolas" w:eastAsia="Times New Roman" w:hAnsi="Consolas" w:cs="Times New Roman"/>
+          <w:color w:val="82AAFF"/>
+          <w:kern w:val="0"/>
+          <w:sz w:val="21"/>
+          <w:szCs w:val="21"/>
+          <w:lang w:eastAsia="es-ES"/>
+          <w14:ligatures w14:val="none"/>
+        </w:rPr>
+        <w:t>INC_B</w:t>
+      </w:r>
+      <w:r>
+        <w:rPr>
+          <w:rFonts w:ascii="Consolas" w:eastAsia="Times New Roman" w:hAnsi="Consolas" w:cs="Times New Roman"/>
+          <w:color w:val="BFC7D5"/>
+          <w:kern w:val="0"/>
+          <w:sz w:val="21"/>
+          <w:szCs w:val="21"/>
+          <w:lang w:eastAsia="es-ES"/>
+          <w14:ligatures w14:val="none"/>
+        </w:rPr>
+        <w:t xml:space="preserve"> </w:t>
+      </w:r>
+      <w:r>
+        <w:rPr>
+          <w:rFonts w:ascii="Consolas" w:eastAsia="Times New Roman" w:hAnsi="Consolas" w:cs="Times New Roman"/>
+          <w:color w:val="F78C6C"/>
+          <w:kern w:val="0"/>
+          <w:sz w:val="21"/>
+          <w:szCs w:val="21"/>
+          <w:lang w:eastAsia="es-ES"/>
+          <w14:ligatures w14:val="none"/>
+        </w:rPr>
+        <w:t>2</w:t>
+      </w:r>
     </w:p>
     <w:p>
       <w:pPr>
@@ -1585,96 +1635,6 @@
           <w14:ligatures w14:val="none"/>
         </w:rPr>
       </w:pPr>
-      <w:r>
-        <w:rPr>
-          <w:rFonts w:ascii="Consolas" w:eastAsia="Times New Roman" w:hAnsi="Consolas" w:cs="Times New Roman"/>
-          <w:color w:val="C792EA"/>
-          <w:kern w:val="0"/>
-          <w:sz w:val="21"/>
-          <w:szCs w:val="21"/>
-          <w:lang w:eastAsia="es-ES"/>
-          <w14:ligatures w14:val="none"/>
-        </w:rPr>
-        <w:t>#define</w:t>
-      </w:r>
-      <w:r>
-        <w:rPr>
-          <w:rFonts w:ascii="Consolas" w:eastAsia="Times New Roman" w:hAnsi="Consolas" w:cs="Times New Roman"/>
-          <w:color w:val="BFC7D5"/>
-          <w:kern w:val="0"/>
-          <w:sz w:val="21"/>
-          <w:szCs w:val="21"/>
-          <w:lang w:eastAsia="es-ES"/>
-          <w14:ligatures w14:val="none"/>
-        </w:rPr>
-        <w:t xml:space="preserve"> </w:t>
-      </w:r>
-      <w:r>
-        <w:rPr>
-          <w:rFonts w:ascii="Consolas" w:eastAsia="Times New Roman" w:hAnsi="Consolas" w:cs="Times New Roman"/>
-          <w:color w:val="82AAFF"/>
-          <w:kern w:val="0"/>
-          <w:sz w:val="21"/>
-          <w:szCs w:val="21"/>
-          <w:lang w:eastAsia="es-ES"/>
-          <w14:ligatures w14:val="none"/>
-        </w:rPr>
-        <w:t>PRIO_C</w:t>
-      </w:r>
-      <w:r>
-        <w:rPr>
-          <w:rFonts w:ascii="Consolas" w:eastAsia="Times New Roman" w:hAnsi="Consolas" w:cs="Times New Roman"/>
-          <w:color w:val="BFC7D5"/>
-          <w:kern w:val="0"/>
-          <w:sz w:val="21"/>
-          <w:szCs w:val="21"/>
-          <w:lang w:eastAsia="es-ES"/>
-          <w14:ligatures w14:val="none"/>
-        </w:rPr>
-        <w:t xml:space="preserve"> </w:t>
-      </w:r>
-      <w:r>
-        <w:rPr>
-          <w:rFonts w:ascii="Consolas" w:eastAsia="Times New Roman" w:hAnsi="Consolas" w:cs="Times New Roman"/>
-          <w:color w:val="F78C6C"/>
-          <w:kern w:val="0"/>
-          <w:sz w:val="21"/>
-          <w:szCs w:val="21"/>
-          <w:lang w:eastAsia="es-ES"/>
-          <w14:ligatures w14:val="none"/>
-        </w:rPr>
-        <w:t>24</w:t>
-      </w:r>
-    </w:p>
-    <w:p/>
-    <w:p>
-      <w:r>
-        <w:t xml:space="preserve">Se crea un </w:t>
-      </w:r>
-      <w:proofErr w:type="spellStart"/>
-      <w:r>
-        <w:t>struct</w:t>
-      </w:r>
-      <w:proofErr w:type="spellEnd"/>
-      <w:r>
-        <w:t xml:space="preserve"> por cada </w:t>
-      </w:r>
-      <w:proofErr w:type="spellStart"/>
-      <w:r>
-        <w:t>mutex</w:t>
-      </w:r>
-      <w:proofErr w:type="spellEnd"/>
-      <w:r>
-        <w:t xml:space="preserve">, con la variable compartida (contador, valor) y el </w:t>
-      </w:r>
-      <w:proofErr w:type="spellStart"/>
-      <w:r>
-        <w:t>mutex</w:t>
-      </w:r>
-      <w:proofErr w:type="spellEnd"/>
-      <w:r>
-        <w:t>.</w:t>
-      </w:r>
     </w:p>
     <w:p>
       <w:pPr>
@@ -1690,7 +1650,6 @@
           <w14:ligatures w14:val="none"/>
         </w:rPr>
       </w:pPr>
-      <w:proofErr w:type="spellStart"/>
       <w:r>
         <w:rPr>
           <w:rFonts w:ascii="Consolas" w:eastAsia="Times New Roman" w:hAnsi="Consolas" w:cs="Times New Roman"/>
@@ -1701,44 +1660,85 @@
           <w:lang w:eastAsia="es-ES"/>
           <w14:ligatures w14:val="none"/>
         </w:rPr>
+        <w:t>#define</w:t>
+      </w:r>
+      <w:r>
+        <w:rPr>
+          <w:rFonts w:ascii="Consolas" w:eastAsia="Times New Roman" w:hAnsi="Consolas" w:cs="Times New Roman"/>
+          <w:color w:val="BFC7D5"/>
+          <w:kern w:val="0"/>
+          <w:sz w:val="21"/>
+          <w:szCs w:val="21"/>
+          <w:lang w:eastAsia="es-ES"/>
+          <w14:ligatures w14:val="none"/>
+        </w:rPr>
+        <w:t xml:space="preserve"> </w:t>
+      </w:r>
+      <w:r>
+        <w:rPr>
+          <w:rFonts w:ascii="Consolas" w:eastAsia="Times New Roman" w:hAnsi="Consolas" w:cs="Times New Roman"/>
+          <w:color w:val="82AAFF"/>
+          <w:kern w:val="0"/>
+          <w:sz w:val="21"/>
+          <w:szCs w:val="21"/>
+          <w:lang w:eastAsia="es-ES"/>
+          <w14:ligatures w14:val="none"/>
+        </w:rPr>
+        <w:t>PRIO_C</w:t>
+      </w:r>
+      <w:r>
+        <w:rPr>
+          <w:rFonts w:ascii="Consolas" w:eastAsia="Times New Roman" w:hAnsi="Consolas" w:cs="Times New Roman"/>
+          <w:color w:val="BFC7D5"/>
+          <w:kern w:val="0"/>
+          <w:sz w:val="21"/>
+          <w:szCs w:val="21"/>
+          <w:lang w:eastAsia="es-ES"/>
+          <w14:ligatures w14:val="none"/>
+        </w:rPr>
+        <w:t xml:space="preserve"> </w:t>
+      </w:r>
+      <w:r>
+        <w:rPr>
+          <w:rFonts w:ascii="Consolas" w:eastAsia="Times New Roman" w:hAnsi="Consolas" w:cs="Times New Roman"/>
+          <w:color w:val="F78C6C"/>
+          <w:kern w:val="0"/>
+          <w:sz w:val="21"/>
+          <w:szCs w:val="21"/>
+          <w:lang w:eastAsia="es-ES"/>
+          <w14:ligatures w14:val="none"/>
+        </w:rPr>
+        <w:t>24</w:t>
+      </w:r>
+    </w:p>
+    <w:p/>
+    <w:p>
+      <w:r>
+        <w:t xml:space="preserve">Se crea un </w:t>
+      </w:r>
+      <w:proofErr w:type="spellStart"/>
+      <w:r>
         <w:t>struct</w:t>
       </w:r>
       <w:proofErr w:type="spellEnd"/>
       <w:r>
-        <w:rPr>
-          <w:rFonts w:ascii="Consolas" w:eastAsia="Times New Roman" w:hAnsi="Consolas" w:cs="Times New Roman"/>
-          <w:color w:val="BFC7D5"/>
-          <w:kern w:val="0"/>
-          <w:sz w:val="21"/>
-          <w:szCs w:val="21"/>
-          <w:lang w:eastAsia="es-ES"/>
-          <w14:ligatures w14:val="none"/>
-        </w:rPr>
-        <w:t xml:space="preserve"> </w:t>
-      </w:r>
-      <w:r>
-        <w:rPr>
-          <w:rFonts w:ascii="Consolas" w:eastAsia="Times New Roman" w:hAnsi="Consolas" w:cs="Times New Roman"/>
-          <w:color w:val="FFCB6B"/>
-          <w:kern w:val="0"/>
-          <w:sz w:val="21"/>
-          <w:szCs w:val="21"/>
-          <w:lang w:eastAsia="es-ES"/>
-          <w14:ligatures w14:val="none"/>
-        </w:rPr>
-        <w:t>Data</w:t>
-      </w:r>
-      <w:r>
-        <w:rPr>
-          <w:rFonts w:ascii="Consolas" w:eastAsia="Times New Roman" w:hAnsi="Consolas" w:cs="Times New Roman"/>
-          <w:color w:val="BFC7D5"/>
-          <w:kern w:val="0"/>
-          <w:sz w:val="21"/>
-          <w:szCs w:val="21"/>
-          <w:lang w:eastAsia="es-ES"/>
-          <w14:ligatures w14:val="none"/>
-        </w:rPr>
-        <w:t>{</w:t>
+        <w:t xml:space="preserve"> por cada </w:t>
+      </w:r>
+      <w:proofErr w:type="spellStart"/>
+      <w:r>
+        <w:t>mutex</w:t>
+      </w:r>
+      <w:proofErr w:type="spellEnd"/>
+      <w:r>
+        <w:t xml:space="preserve">, con la variable compartida (contador, valor) y el </w:t>
+      </w:r>
+      <w:proofErr w:type="spellStart"/>
+      <w:r>
+        <w:t>mutex</w:t>
+      </w:r>
+      <w:proofErr w:type="spellEnd"/>
+      <w:r>
+        <w:t>.</w:t>
       </w:r>
     </w:p>
     <w:p>
@@ -1755,18 +1755,6 @@
           <w14:ligatures w14:val="none"/>
         </w:rPr>
       </w:pPr>
-      <w:r>
-        <w:rPr>
-          <w:rFonts w:ascii="Consolas" w:eastAsia="Times New Roman" w:hAnsi="Consolas" w:cs="Times New Roman"/>
-          <w:color w:val="BFC7D5"/>
-          <w:kern w:val="0"/>
-          <w:sz w:val="21"/>
-          <w:szCs w:val="21"/>
-          <w:lang w:eastAsia="es-ES"/>
-          <w14:ligatures w14:val="none"/>
-        </w:rPr>
-        <w:t xml:space="preserve">    </w:t>
-      </w:r>
       <w:proofErr w:type="spellStart"/>
       <w:r>
         <w:rPr>
@@ -1778,7 +1766,7 @@
           <w:lang w:eastAsia="es-ES"/>
           <w14:ligatures w14:val="none"/>
         </w:rPr>
-        <w:t>int</w:t>
+        <w:t>struct</w:t>
       </w:r>
       <w:proofErr w:type="spellEnd"/>
       <w:r>
@@ -1793,32 +1781,32 @@
         </w:rPr>
         <w:t xml:space="preserve"> </w:t>
       </w:r>
-      <w:proofErr w:type="spellStart"/>
-      <w:r>
-        <w:rPr>
-          <w:rFonts w:ascii="Consolas" w:eastAsia="Times New Roman" w:hAnsi="Consolas" w:cs="Times New Roman"/>
-          <w:color w:val="89DDFF"/>
-          <w:kern w:val="0"/>
-          <w:sz w:val="21"/>
-          <w:szCs w:val="21"/>
-          <w:lang w:eastAsia="es-ES"/>
-          <w14:ligatures w14:val="none"/>
-        </w:rPr>
-        <w:t>contA</w:t>
-      </w:r>
-      <w:proofErr w:type="spellEnd"/>
-      <w:r>
-        <w:rPr>
-          <w:rFonts w:ascii="Consolas" w:eastAsia="Times New Roman" w:hAnsi="Consolas" w:cs="Times New Roman"/>
-          <w:color w:val="BFC7D5"/>
-          <w:kern w:val="0"/>
-          <w:sz w:val="21"/>
-          <w:szCs w:val="21"/>
-          <w:lang w:eastAsia="es-ES"/>
-          <w14:ligatures w14:val="none"/>
-        </w:rPr>
-        <w:t>;</w:t>
-      </w:r>
+      <w:proofErr w:type="gramStart"/>
+      <w:r>
+        <w:rPr>
+          <w:rFonts w:ascii="Consolas" w:eastAsia="Times New Roman" w:hAnsi="Consolas" w:cs="Times New Roman"/>
+          <w:color w:val="FFCB6B"/>
+          <w:kern w:val="0"/>
+          <w:sz w:val="21"/>
+          <w:szCs w:val="21"/>
+          <w:lang w:eastAsia="es-ES"/>
+          <w14:ligatures w14:val="none"/>
+        </w:rPr>
+        <w:t>Data</w:t>
+      </w:r>
+      <w:r>
+        <w:rPr>
+          <w:rFonts w:ascii="Consolas" w:eastAsia="Times New Roman" w:hAnsi="Consolas" w:cs="Times New Roman"/>
+          <w:color w:val="BFC7D5"/>
+          <w:kern w:val="0"/>
+          <w:sz w:val="21"/>
+          <w:szCs w:val="21"/>
+          <w:lang w:eastAsia="es-ES"/>
+          <w14:ligatures w14:val="none"/>
+        </w:rPr>
+        <w:t>{</w:t>
+      </w:r>
+      <w:proofErr w:type="gramEnd"/>
     </w:p>
     <w:p>
       <w:pPr>
@@ -1850,14 +1838,14 @@
       <w:r>
         <w:rPr>
           <w:rFonts w:ascii="Consolas" w:eastAsia="Times New Roman" w:hAnsi="Consolas" w:cs="Times New Roman"/>
-          <w:color w:val="FFCB6B"/>
-          <w:kern w:val="0"/>
-          <w:sz w:val="21"/>
-          <w:szCs w:val="21"/>
-          <w:lang w:eastAsia="es-ES"/>
-          <w14:ligatures w14:val="none"/>
-        </w:rPr>
-        <w:t>pthread_mutex_t</w:t>
+          <w:color w:val="C792EA"/>
+          <w:kern w:val="0"/>
+          <w:sz w:val="21"/>
+          <w:szCs w:val="21"/>
+          <w:lang w:eastAsia="es-ES"/>
+          <w14:ligatures w14:val="none"/>
+        </w:rPr>
+        <w:t>int</w:t>
       </w:r>
       <w:proofErr w:type="spellEnd"/>
       <w:r>
@@ -1883,7 +1871,7 @@
           <w:lang w:eastAsia="es-ES"/>
           <w14:ligatures w14:val="none"/>
         </w:rPr>
-        <w:t>mutexA</w:t>
+        <w:t>contA</w:t>
       </w:r>
       <w:proofErr w:type="spellEnd"/>
       <w:r>
@@ -1929,14 +1917,14 @@
       <w:r>
         <w:rPr>
           <w:rFonts w:ascii="Consolas" w:eastAsia="Times New Roman" w:hAnsi="Consolas" w:cs="Times New Roman"/>
-          <w:color w:val="C792EA"/>
-          <w:kern w:val="0"/>
-          <w:sz w:val="21"/>
-          <w:szCs w:val="21"/>
-          <w:lang w:eastAsia="es-ES"/>
-          <w14:ligatures w14:val="none"/>
-        </w:rPr>
-        <w:t>int</w:t>
+          <w:color w:val="FFCB6B"/>
+          <w:kern w:val="0"/>
+          <w:sz w:val="21"/>
+          <w:szCs w:val="21"/>
+          <w:lang w:eastAsia="es-ES"/>
+          <w14:ligatures w14:val="none"/>
+        </w:rPr>
+        <w:t>pthread_mutex_t</w:t>
       </w:r>
       <w:proofErr w:type="spellEnd"/>
       <w:r>
@@ -1962,7 +1950,7 @@
           <w:lang w:eastAsia="es-ES"/>
           <w14:ligatures w14:val="none"/>
         </w:rPr>
-        <w:t>contB</w:t>
+        <w:t>mutexA</w:t>
       </w:r>
       <w:proofErr w:type="spellEnd"/>
       <w:r>
@@ -2008,14 +1996,14 @@
       <w:r>
         <w:rPr>
           <w:rFonts w:ascii="Consolas" w:eastAsia="Times New Roman" w:hAnsi="Consolas" w:cs="Times New Roman"/>
-          <w:color w:val="FFCB6B"/>
-          <w:kern w:val="0"/>
-          <w:sz w:val="21"/>
-          <w:szCs w:val="21"/>
-          <w:lang w:eastAsia="es-ES"/>
-          <w14:ligatures w14:val="none"/>
-        </w:rPr>
-        <w:t>pthread_mutex_t</w:t>
+          <w:color w:val="C792EA"/>
+          <w:kern w:val="0"/>
+          <w:sz w:val="21"/>
+          <w:szCs w:val="21"/>
+          <w:lang w:eastAsia="es-ES"/>
+          <w14:ligatures w14:val="none"/>
+        </w:rPr>
+        <w:t>int</w:t>
       </w:r>
       <w:proofErr w:type="spellEnd"/>
       <w:r>
@@ -2041,7 +2029,7 @@
           <w:lang w:eastAsia="es-ES"/>
           <w14:ligatures w14:val="none"/>
         </w:rPr>
-        <w:t>mutexB</w:t>
+        <w:t>contB</w:t>
       </w:r>
       <w:proofErr w:type="spellEnd"/>
       <w:r>
@@ -2081,6 +2069,85 @@
           <w:lang w:eastAsia="es-ES"/>
           <w14:ligatures w14:val="none"/>
         </w:rPr>
+        <w:t xml:space="preserve">    </w:t>
+      </w:r>
+      <w:proofErr w:type="spellStart"/>
+      <w:r>
+        <w:rPr>
+          <w:rFonts w:ascii="Consolas" w:eastAsia="Times New Roman" w:hAnsi="Consolas" w:cs="Times New Roman"/>
+          <w:color w:val="FFCB6B"/>
+          <w:kern w:val="0"/>
+          <w:sz w:val="21"/>
+          <w:szCs w:val="21"/>
+          <w:lang w:eastAsia="es-ES"/>
+          <w14:ligatures w14:val="none"/>
+        </w:rPr>
+        <w:t>pthread_mutex_t</w:t>
+      </w:r>
+      <w:proofErr w:type="spellEnd"/>
+      <w:r>
+        <w:rPr>
+          <w:rFonts w:ascii="Consolas" w:eastAsia="Times New Roman" w:hAnsi="Consolas" w:cs="Times New Roman"/>
+          <w:color w:val="BFC7D5"/>
+          <w:kern w:val="0"/>
+          <w:sz w:val="21"/>
+          <w:szCs w:val="21"/>
+          <w:lang w:eastAsia="es-ES"/>
+          <w14:ligatures w14:val="none"/>
+        </w:rPr>
+        <w:t xml:space="preserve"> </w:t>
+      </w:r>
+      <w:proofErr w:type="spellStart"/>
+      <w:r>
+        <w:rPr>
+          <w:rFonts w:ascii="Consolas" w:eastAsia="Times New Roman" w:hAnsi="Consolas" w:cs="Times New Roman"/>
+          <w:color w:val="89DDFF"/>
+          <w:kern w:val="0"/>
+          <w:sz w:val="21"/>
+          <w:szCs w:val="21"/>
+          <w:lang w:eastAsia="es-ES"/>
+          <w14:ligatures w14:val="none"/>
+        </w:rPr>
+        <w:t>mutexB</w:t>
+      </w:r>
+      <w:proofErr w:type="spellEnd"/>
+      <w:r>
+        <w:rPr>
+          <w:rFonts w:ascii="Consolas" w:eastAsia="Times New Roman" w:hAnsi="Consolas" w:cs="Times New Roman"/>
+          <w:color w:val="BFC7D5"/>
+          <w:kern w:val="0"/>
+          <w:sz w:val="21"/>
+          <w:szCs w:val="21"/>
+          <w:lang w:eastAsia="es-ES"/>
+          <w14:ligatures w14:val="none"/>
+        </w:rPr>
+        <w:t>;</w:t>
+      </w:r>
+    </w:p>
+    <w:p>
+      <w:pPr>
+        <w:shd w:val="clear" w:color="auto" w:fill="292D3E"/>
+        <w:spacing w:after="0" w:line="285" w:lineRule="atLeast"/>
+        <w:rPr>
+          <w:rFonts w:ascii="Consolas" w:eastAsia="Times New Roman" w:hAnsi="Consolas" w:cs="Times New Roman"/>
+          <w:color w:val="BFC7D5"/>
+          <w:kern w:val="0"/>
+          <w:sz w:val="21"/>
+          <w:szCs w:val="21"/>
+          <w:lang w:eastAsia="es-ES"/>
+          <w14:ligatures w14:val="none"/>
+        </w:rPr>
+      </w:pPr>
+      <w:r>
+        <w:rPr>
+          <w:rFonts w:ascii="Consolas" w:eastAsia="Times New Roman" w:hAnsi="Consolas" w:cs="Times New Roman"/>
+          <w:color w:val="BFC7D5"/>
+          <w:kern w:val="0"/>
+          <w:sz w:val="21"/>
+          <w:szCs w:val="21"/>
+          <w:lang w:eastAsia="es-ES"/>
+          <w14:ligatures w14:val="none"/>
+        </w:rPr>
         <w:t>};</w:t>
       </w:r>
     </w:p>
@@ -2130,7 +2197,6 @@
           <w:lang w:eastAsia="es-ES"/>
           <w14:ligatures w14:val="none"/>
         </w:rPr>
-        <w:lastRenderedPageBreak/>
         <w:t>//</w:t>
       </w:r>
       <w:r>
@@ -2145,9 +2211,25 @@
           <w:lang w:eastAsia="es-ES"/>
           <w14:ligatures w14:val="none"/>
         </w:rPr>
-        <w:t xml:space="preserve"> #define CHKN(</w:t>
-      </w:r>
-      <w:proofErr w:type="spellStart"/>
+        <w:t xml:space="preserve"> #define </w:t>
+      </w:r>
+      <w:proofErr w:type="gramStart"/>
+      <w:r>
+        <w:rPr>
+          <w:rFonts w:ascii="Consolas" w:eastAsia="Times New Roman" w:hAnsi="Consolas" w:cs="Times New Roman"/>
+          <w:i/>
+          <w:iCs/>
+          <w:color w:val="697098"/>
+          <w:kern w:val="0"/>
+          <w:sz w:val="21"/>
+          <w:szCs w:val="21"/>
+          <w:lang w:eastAsia="es-ES"/>
+          <w14:ligatures w14:val="none"/>
+        </w:rPr>
+        <w:t>CHKN(</w:t>
+      </w:r>
+      <w:proofErr w:type="spellStart"/>
+      <w:proofErr w:type="gramEnd"/>
       <w:r>
         <w:rPr>
           <w:rFonts w:ascii="Consolas" w:eastAsia="Times New Roman" w:hAnsi="Consolas" w:cs="Times New Roman"/>
@@ -2218,7 +2300,22 @@
           <w:lang w:eastAsia="es-ES"/>
           <w14:ligatures w14:val="none"/>
         </w:rPr>
-        <w:t xml:space="preserve">//     do { </w:t>
+        <w:t xml:space="preserve">//     do </w:t>
+      </w:r>
+      <w:proofErr w:type="gramStart"/>
+      <w:r>
+        <w:rPr>
+          <w:rFonts w:ascii="Consolas" w:eastAsia="Times New Roman" w:hAnsi="Consolas" w:cs="Times New Roman"/>
+          <w:i/>
+          <w:iCs/>
+          <w:color w:val="697098"/>
+          <w:kern w:val="0"/>
+          <w:sz w:val="21"/>
+          <w:szCs w:val="21"/>
+          <w:lang w:eastAsia="es-ES"/>
+          <w14:ligatures w14:val="none"/>
+        </w:rPr>
+        <w:t xml:space="preserve">{ </w:t>
       </w:r>
       <w:r>
         <w:rPr>
@@ -2234,6 +2331,7 @@
         </w:rPr>
         <w:t>\</w:t>
       </w:r>
+      <w:proofErr w:type="gramEnd"/>
     </w:p>
     <w:p>
       <w:pPr>
@@ -2427,6 +2525,7 @@
         <w:t xml:space="preserve"> (</w:t>
       </w:r>
       <w:proofErr w:type="spellStart"/>
+      <w:proofErr w:type="gramStart"/>
       <w:r>
         <w:rPr>
           <w:rFonts w:ascii="Consolas" w:eastAsia="Times New Roman" w:hAnsi="Consolas" w:cs="Times New Roman"/>
@@ -2454,7 +2553,22 @@
           <w:lang w:eastAsia="es-ES"/>
           <w14:ligatures w14:val="none"/>
         </w:rPr>
-        <w:t xml:space="preserve"> != 0) { </w:t>
+        <w:t xml:space="preserve"> !</w:t>
+      </w:r>
+      <w:proofErr w:type="gramEnd"/>
+      <w:r>
+        <w:rPr>
+          <w:rFonts w:ascii="Consolas" w:eastAsia="Times New Roman" w:hAnsi="Consolas" w:cs="Times New Roman"/>
+          <w:i/>
+          <w:iCs/>
+          <w:color w:val="697098"/>
+          <w:kern w:val="0"/>
+          <w:sz w:val="21"/>
+          <w:szCs w:val="21"/>
+          <w:lang w:eastAsia="es-ES"/>
+          <w14:ligatures w14:val="none"/>
+        </w:rPr>
+        <w:t xml:space="preserve">= 0) { </w:t>
       </w:r>
       <w:r>
         <w:rPr>
@@ -2500,6 +2614,7 @@
         <w:t xml:space="preserve">//             </w:t>
       </w:r>
       <w:proofErr w:type="spellStart"/>
+      <w:proofErr w:type="gramStart"/>
       <w:r>
         <w:rPr>
           <w:rFonts w:ascii="Consolas" w:eastAsia="Times New Roman" w:hAnsi="Consolas" w:cs="Times New Roman"/>
@@ -2530,6 +2645,7 @@
         <w:t>(</w:t>
       </w:r>
       <w:proofErr w:type="spellStart"/>
+      <w:proofErr w:type="gramEnd"/>
       <w:r>
         <w:rPr>
           <w:rFonts w:ascii="Consolas" w:eastAsia="Times New Roman" w:hAnsi="Consolas" w:cs="Times New Roman"/>
@@ -2736,6 +2852,7 @@
         <w:t xml:space="preserve">//             </w:t>
       </w:r>
       <w:proofErr w:type="spellStart"/>
+      <w:proofErr w:type="gramStart"/>
       <w:r>
         <w:rPr>
           <w:rFonts w:ascii="Consolas" w:eastAsia="Times New Roman" w:hAnsi="Consolas" w:cs="Times New Roman"/>
@@ -2763,7 +2880,22 @@
           <w:lang w:eastAsia="es-ES"/>
           <w14:ligatures w14:val="none"/>
         </w:rPr>
-        <w:t xml:space="preserve">(EXIT_FAILURE); </w:t>
+        <w:t>(</w:t>
+      </w:r>
+      <w:proofErr w:type="gramEnd"/>
+      <w:r>
+        <w:rPr>
+          <w:rFonts w:ascii="Consolas" w:eastAsia="Times New Roman" w:hAnsi="Consolas" w:cs="Times New Roman"/>
+          <w:i/>
+          <w:iCs/>
+          <w:color w:val="697098"/>
+          <w:kern w:val="0"/>
+          <w:sz w:val="21"/>
+          <w:szCs w:val="21"/>
+          <w:lang w:eastAsia="es-ES"/>
+          <w14:ligatures w14:val="none"/>
+        </w:rPr>
+        <w:t xml:space="preserve">EXIT_FAILURE); </w:t>
       </w:r>
       <w:r>
         <w:rPr>
@@ -2849,7 +2981,37 @@
           <w:lang w:eastAsia="es-ES"/>
           <w14:ligatures w14:val="none"/>
         </w:rPr>
-        <w:t xml:space="preserve">//     } </w:t>
+        <w:t xml:space="preserve">//   </w:t>
+      </w:r>
+      <w:proofErr w:type="gramStart"/>
+      <w:r>
+        <w:rPr>
+          <w:rFonts w:ascii="Consolas" w:eastAsia="Times New Roman" w:hAnsi="Consolas" w:cs="Times New Roman"/>
+          <w:i/>
+          <w:iCs/>
+          <w:color w:val="697098"/>
+          <w:kern w:val="0"/>
+          <w:sz w:val="21"/>
+          <w:szCs w:val="21"/>
+          <w:lang w:eastAsia="es-ES"/>
+          <w14:ligatures w14:val="none"/>
+        </w:rPr>
+        <w:t>  }</w:t>
+      </w:r>
+      <w:proofErr w:type="gramEnd"/>
+      <w:r>
+        <w:rPr>
+          <w:rFonts w:ascii="Consolas" w:eastAsia="Times New Roman" w:hAnsi="Consolas" w:cs="Times New Roman"/>
+          <w:i/>
+          <w:iCs/>
+          <w:color w:val="697098"/>
+          <w:kern w:val="0"/>
+          <w:sz w:val="21"/>
+          <w:szCs w:val="21"/>
+          <w:lang w:eastAsia="es-ES"/>
+          <w14:ligatures w14:val="none"/>
+        </w:rPr>
+        <w:t xml:space="preserve"> </w:t>
       </w:r>
       <w:proofErr w:type="spellStart"/>
       <w:r>
@@ -2935,9 +3097,25 @@
           <w:lang w:eastAsia="es-ES"/>
           <w14:ligatures w14:val="none"/>
         </w:rPr>
-        <w:t xml:space="preserve"> #define CHKE(</w:t>
-      </w:r>
-      <w:proofErr w:type="spellStart"/>
+        <w:t xml:space="preserve"> #define </w:t>
+      </w:r>
+      <w:proofErr w:type="gramStart"/>
+      <w:r>
+        <w:rPr>
+          <w:rFonts w:ascii="Consolas" w:eastAsia="Times New Roman" w:hAnsi="Consolas" w:cs="Times New Roman"/>
+          <w:i/>
+          <w:iCs/>
+          <w:color w:val="697098"/>
+          <w:kern w:val="0"/>
+          <w:sz w:val="21"/>
+          <w:szCs w:val="21"/>
+          <w:lang w:eastAsia="es-ES"/>
+          <w14:ligatures w14:val="none"/>
+        </w:rPr>
+        <w:t>CHKE(</w:t>
+      </w:r>
+      <w:proofErr w:type="spellStart"/>
+      <w:proofErr w:type="gramEnd"/>
       <w:r>
         <w:rPr>
           <w:rFonts w:ascii="Consolas" w:eastAsia="Times New Roman" w:hAnsi="Consolas" w:cs="Times New Roman"/>
@@ -3008,7 +3186,22 @@
           <w:lang w:eastAsia="es-ES"/>
           <w14:ligatures w14:val="none"/>
         </w:rPr>
-        <w:t xml:space="preserve">//     do { </w:t>
+        <w:t xml:space="preserve">//     do </w:t>
+      </w:r>
+      <w:proofErr w:type="gramStart"/>
+      <w:r>
+        <w:rPr>
+          <w:rFonts w:ascii="Consolas" w:eastAsia="Times New Roman" w:hAnsi="Consolas" w:cs="Times New Roman"/>
+          <w:i/>
+          <w:iCs/>
+          <w:color w:val="697098"/>
+          <w:kern w:val="0"/>
+          <w:sz w:val="21"/>
+          <w:szCs w:val="21"/>
+          <w:lang w:eastAsia="es-ES"/>
+          <w14:ligatures w14:val="none"/>
+        </w:rPr>
+        <w:t xml:space="preserve">{ </w:t>
       </w:r>
       <w:r>
         <w:rPr>
@@ -3024,6 +3217,7 @@
         </w:rPr>
         <w:t>\</w:t>
       </w:r>
+      <w:proofErr w:type="gramEnd"/>
     </w:p>
     <w:p>
       <w:pPr>
@@ -3217,6 +3411,7 @@
         <w:t xml:space="preserve"> (</w:t>
       </w:r>
       <w:proofErr w:type="spellStart"/>
+      <w:proofErr w:type="gramStart"/>
       <w:r>
         <w:rPr>
           <w:rFonts w:ascii="Consolas" w:eastAsia="Times New Roman" w:hAnsi="Consolas" w:cs="Times New Roman"/>
@@ -3244,7 +3439,22 @@
           <w:lang w:eastAsia="es-ES"/>
           <w14:ligatures w14:val="none"/>
         </w:rPr>
-        <w:t xml:space="preserve"> != 0) { </w:t>
+        <w:t xml:space="preserve"> !</w:t>
+      </w:r>
+      <w:proofErr w:type="gramEnd"/>
+      <w:r>
+        <w:rPr>
+          <w:rFonts w:ascii="Consolas" w:eastAsia="Times New Roman" w:hAnsi="Consolas" w:cs="Times New Roman"/>
+          <w:i/>
+          <w:iCs/>
+          <w:color w:val="697098"/>
+          <w:kern w:val="0"/>
+          <w:sz w:val="21"/>
+          <w:szCs w:val="21"/>
+          <w:lang w:eastAsia="es-ES"/>
+          <w14:ligatures w14:val="none"/>
+        </w:rPr>
+        <w:t xml:space="preserve">= 0) { </w:t>
       </w:r>
       <w:r>
         <w:rPr>
@@ -3290,6 +3500,7 @@
         <w:t xml:space="preserve">//             </w:t>
       </w:r>
       <w:proofErr w:type="spellStart"/>
+      <w:proofErr w:type="gramStart"/>
       <w:r>
         <w:rPr>
           <w:rFonts w:ascii="Consolas" w:eastAsia="Times New Roman" w:hAnsi="Consolas" w:cs="Times New Roman"/>
@@ -3320,6 +3531,7 @@
         <w:t>(</w:t>
       </w:r>
       <w:proofErr w:type="spellStart"/>
+      <w:proofErr w:type="gramEnd"/>
       <w:r>
         <w:rPr>
           <w:rFonts w:ascii="Consolas" w:eastAsia="Times New Roman" w:hAnsi="Consolas" w:cs="Times New Roman"/>
@@ -3526,6 +3738,7 @@
         <w:t xml:space="preserve">//             </w:t>
       </w:r>
       <w:proofErr w:type="spellStart"/>
+      <w:proofErr w:type="gramStart"/>
       <w:r>
         <w:rPr>
           <w:rFonts w:ascii="Consolas" w:eastAsia="Times New Roman" w:hAnsi="Consolas" w:cs="Times New Roman"/>
@@ -3553,7 +3766,22 @@
           <w:lang w:eastAsia="es-ES"/>
           <w14:ligatures w14:val="none"/>
         </w:rPr>
-        <w:t xml:space="preserve">(EXIT_FAILURE); </w:t>
+        <w:t>(</w:t>
+      </w:r>
+      <w:proofErr w:type="gramEnd"/>
+      <w:r>
+        <w:rPr>
+          <w:rFonts w:ascii="Consolas" w:eastAsia="Times New Roman" w:hAnsi="Consolas" w:cs="Times New Roman"/>
+          <w:i/>
+          <w:iCs/>
+          <w:color w:val="697098"/>
+          <w:kern w:val="0"/>
+          <w:sz w:val="21"/>
+          <w:szCs w:val="21"/>
+          <w:lang w:eastAsia="es-ES"/>
+          <w14:ligatures w14:val="none"/>
+        </w:rPr>
+        <w:t xml:space="preserve">EXIT_FAILURE); </w:t>
       </w:r>
       <w:r>
         <w:rPr>
@@ -3639,7 +3867,37 @@
           <w:lang w:eastAsia="es-ES"/>
           <w14:ligatures w14:val="none"/>
         </w:rPr>
-        <w:t xml:space="preserve">//     } </w:t>
+        <w:t xml:space="preserve">//   </w:t>
+      </w:r>
+      <w:proofErr w:type="gramStart"/>
+      <w:r>
+        <w:rPr>
+          <w:rFonts w:ascii="Consolas" w:eastAsia="Times New Roman" w:hAnsi="Consolas" w:cs="Times New Roman"/>
+          <w:i/>
+          <w:iCs/>
+          <w:color w:val="697098"/>
+          <w:kern w:val="0"/>
+          <w:sz w:val="21"/>
+          <w:szCs w:val="21"/>
+          <w:lang w:eastAsia="es-ES"/>
+          <w14:ligatures w14:val="none"/>
+        </w:rPr>
+        <w:t>  }</w:t>
+      </w:r>
+      <w:proofErr w:type="gramEnd"/>
+      <w:r>
+        <w:rPr>
+          <w:rFonts w:ascii="Consolas" w:eastAsia="Times New Roman" w:hAnsi="Consolas" w:cs="Times New Roman"/>
+          <w:i/>
+          <w:iCs/>
+          <w:color w:val="697098"/>
+          <w:kern w:val="0"/>
+          <w:sz w:val="21"/>
+          <w:szCs w:val="21"/>
+          <w:lang w:eastAsia="es-ES"/>
+          <w14:ligatures w14:val="none"/>
+        </w:rPr>
+        <w:t xml:space="preserve"> </w:t>
       </w:r>
       <w:proofErr w:type="spellStart"/>
       <w:r>
@@ -3855,6 +4113,7 @@
         <w:t xml:space="preserve"> *</w:t>
       </w:r>
       <w:proofErr w:type="spellStart"/>
+      <w:proofErr w:type="gramStart"/>
       <w:r>
         <w:rPr>
           <w:rFonts w:ascii="Consolas" w:eastAsia="Times New Roman" w:hAnsi="Consolas" w:cs="Times New Roman"/>
@@ -3884,6 +4143,7 @@
         </w:rPr>
         <w:t>){</w:t>
       </w:r>
+      <w:proofErr w:type="gramEnd"/>
     </w:p>
     <w:p>
       <w:pPr>
@@ -3953,7 +4213,37 @@
           <w:lang w:eastAsia="es-ES"/>
           <w14:ligatures w14:val="none"/>
         </w:rPr>
-        <w:t xml:space="preserve"> t = time(0); //Tiempo actual</w:t>
+        <w:t xml:space="preserve"> t = </w:t>
+      </w:r>
+      <w:proofErr w:type="gramStart"/>
+      <w:r>
+        <w:rPr>
+          <w:rFonts w:ascii="Consolas" w:eastAsia="Times New Roman" w:hAnsi="Consolas" w:cs="Times New Roman"/>
+          <w:i/>
+          <w:iCs/>
+          <w:color w:val="697098"/>
+          <w:kern w:val="0"/>
+          <w:sz w:val="21"/>
+          <w:szCs w:val="21"/>
+          <w:lang w:eastAsia="es-ES"/>
+          <w14:ligatures w14:val="none"/>
+        </w:rPr>
+        <w:t>time(</w:t>
+      </w:r>
+      <w:proofErr w:type="gramEnd"/>
+      <w:r>
+        <w:rPr>
+          <w:rFonts w:ascii="Consolas" w:eastAsia="Times New Roman" w:hAnsi="Consolas" w:cs="Times New Roman"/>
+          <w:i/>
+          <w:iCs/>
+          <w:color w:val="697098"/>
+          <w:kern w:val="0"/>
+          <w:sz w:val="21"/>
+          <w:szCs w:val="21"/>
+          <w:lang w:eastAsia="es-ES"/>
+          <w14:ligatures w14:val="none"/>
+        </w:rPr>
+        <w:t>0); //Tiempo actual</w:t>
       </w:r>
     </w:p>
     <w:p>
@@ -4039,22 +4329,52 @@
           <w:lang w:eastAsia="es-ES"/>
           <w14:ligatures w14:val="none"/>
         </w:rPr>
-        <w:t>ctime_r</w:t>
-      </w:r>
-      <w:proofErr w:type="spellEnd"/>
-      <w:r>
-        <w:rPr>
-          <w:rFonts w:ascii="Consolas" w:eastAsia="Times New Roman" w:hAnsi="Consolas" w:cs="Times New Roman"/>
-          <w:i/>
-          <w:iCs/>
-          <w:color w:val="697098"/>
-          <w:kern w:val="0"/>
-          <w:sz w:val="21"/>
-          <w:szCs w:val="21"/>
-          <w:lang w:eastAsia="es-ES"/>
-          <w14:ligatures w14:val="none"/>
-        </w:rPr>
-        <w:t xml:space="preserve">(&amp;t, </w:t>
+        <w:t>ctime_</w:t>
+      </w:r>
+      <w:proofErr w:type="gramStart"/>
+      <w:r>
+        <w:rPr>
+          <w:rFonts w:ascii="Consolas" w:eastAsia="Times New Roman" w:hAnsi="Consolas" w:cs="Times New Roman"/>
+          <w:i/>
+          <w:iCs/>
+          <w:color w:val="697098"/>
+          <w:kern w:val="0"/>
+          <w:sz w:val="21"/>
+          <w:szCs w:val="21"/>
+          <w:lang w:eastAsia="es-ES"/>
+          <w14:ligatures w14:val="none"/>
+        </w:rPr>
+        <w:t>r</w:t>
+      </w:r>
+      <w:proofErr w:type="spellEnd"/>
+      <w:r>
+        <w:rPr>
+          <w:rFonts w:ascii="Consolas" w:eastAsia="Times New Roman" w:hAnsi="Consolas" w:cs="Times New Roman"/>
+          <w:i/>
+          <w:iCs/>
+          <w:color w:val="697098"/>
+          <w:kern w:val="0"/>
+          <w:sz w:val="21"/>
+          <w:szCs w:val="21"/>
+          <w:lang w:eastAsia="es-ES"/>
+          <w14:ligatures w14:val="none"/>
+        </w:rPr>
+        <w:t>(</w:t>
+      </w:r>
+      <w:proofErr w:type="gramEnd"/>
+      <w:r>
+        <w:rPr>
+          <w:rFonts w:ascii="Consolas" w:eastAsia="Times New Roman" w:hAnsi="Consolas" w:cs="Times New Roman"/>
+          <w:i/>
+          <w:iCs/>
+          <w:color w:val="697098"/>
+          <w:kern w:val="0"/>
+          <w:sz w:val="21"/>
+          <w:szCs w:val="21"/>
+          <w:lang w:eastAsia="es-ES"/>
+          <w14:ligatures w14:val="none"/>
+        </w:rPr>
+        <w:t xml:space="preserve">&amp;t, </w:t>
       </w:r>
       <w:proofErr w:type="spellStart"/>
       <w:r>
@@ -4446,8 +4766,13 @@
         </w:numPr>
       </w:pPr>
       <w:proofErr w:type="spellStart"/>
-      <w:r>
-        <w:t>sgev.sigev_notify</w:t>
+      <w:proofErr w:type="gramStart"/>
+      <w:r>
+        <w:t>sgev.sigev</w:t>
+      </w:r>
+      <w:proofErr w:type="gramEnd"/>
+      <w:r>
+        <w:t>_notify</w:t>
       </w:r>
       <w:proofErr w:type="spellEnd"/>
       <w:r>
@@ -4463,8 +4788,13 @@
         </w:numPr>
       </w:pPr>
       <w:proofErr w:type="spellStart"/>
-      <w:r>
-        <w:t>sgev.sigev_signo</w:t>
+      <w:proofErr w:type="gramStart"/>
+      <w:r>
+        <w:t>sgev.sigev</w:t>
+      </w:r>
+      <w:proofErr w:type="gramEnd"/>
+      <w:r>
+        <w:t>_signo</w:t>
       </w:r>
       <w:proofErr w:type="spellEnd"/>
       <w:r>
@@ -4480,8 +4810,13 @@
         </w:numPr>
       </w:pPr>
       <w:proofErr w:type="spellStart"/>
-      <w:r>
-        <w:t>sgev.sigev_value.sival_ptr</w:t>
+      <w:proofErr w:type="gramStart"/>
+      <w:r>
+        <w:t>sgev.sigev</w:t>
+      </w:r>
+      <w:proofErr w:type="gramEnd"/>
+      <w:r>
+        <w:t>_value.sival_ptr</w:t>
       </w:r>
       <w:proofErr w:type="spellEnd"/>
       <w:r>
@@ -4580,6 +4915,7 @@
         </w:numPr>
       </w:pPr>
       <w:r>
+        <w:lastRenderedPageBreak/>
         <w:t>Se le asigna el intervalo mediante “</w:t>
       </w:r>
       <w:proofErr w:type="spellStart"/>
@@ -4600,7 +4936,6 @@
         </w:numPr>
       </w:pPr>
       <w:r>
-        <w:lastRenderedPageBreak/>
         <w:t>Se le asigna el valor 0 al “</w:t>
       </w:r>
       <w:proofErr w:type="spellStart"/>
@@ -4716,12 +5051,17 @@
         <w:t xml:space="preserve"> </w:t>
       </w:r>
       <w:proofErr w:type="spellStart"/>
+      <w:proofErr w:type="gramStart"/>
       <w:r>
         <w:t>buf</w:t>
       </w:r>
       <w:proofErr w:type="spellEnd"/>
       <w:r>
-        <w:t>[30] para mostrar en depuración la hora actual.</w:t>
+        <w:t>[</w:t>
+      </w:r>
+      <w:proofErr w:type="gramEnd"/>
+      <w:r>
+        <w:t>30] para mostrar en depuración la hora actual.</w:t>
       </w:r>
     </w:p>
     <w:p>
@@ -4869,11 +5209,19 @@
       </w:r>
       <w:proofErr w:type="spellStart"/>
       <w:r>
-        <w:t>pthread_self</w:t>
-      </w:r>
-      <w:proofErr w:type="spellEnd"/>
-      <w:r>
-        <w:t>(), &amp;</w:t>
+        <w:t>pthread_</w:t>
+      </w:r>
+      <w:proofErr w:type="gramStart"/>
+      <w:r>
+        <w:t>self</w:t>
+      </w:r>
+      <w:proofErr w:type="spellEnd"/>
+      <w:r>
+        <w:t>(</w:t>
+      </w:r>
+      <w:proofErr w:type="gramEnd"/>
+      <w:r>
+        <w:t>), &amp;</w:t>
       </w:r>
       <w:proofErr w:type="spellStart"/>
       <w:r>
@@ -4992,7 +5340,67 @@
           <w:lang w:eastAsia="es-ES"/>
           <w14:ligatures w14:val="none"/>
         </w:rPr>
-        <w:t xml:space="preserve"> == SCHED_FIFO) ? "FF" : (</w:t>
+        <w:t xml:space="preserve"> == SCHED_FIFO</w:t>
+      </w:r>
+      <w:proofErr w:type="gramStart"/>
+      <w:r>
+        <w:rPr>
+          <w:rFonts w:ascii="Consolas" w:eastAsia="Times New Roman" w:hAnsi="Consolas" w:cs="Times New Roman"/>
+          <w:i/>
+          <w:iCs/>
+          <w:color w:val="697098"/>
+          <w:kern w:val="0"/>
+          <w:sz w:val="21"/>
+          <w:szCs w:val="21"/>
+          <w:lang w:eastAsia="es-ES"/>
+          <w14:ligatures w14:val="none"/>
+        </w:rPr>
+        <w:t>) ?</w:t>
+      </w:r>
+      <w:proofErr w:type="gramEnd"/>
+      <w:r>
+        <w:rPr>
+          <w:rFonts w:ascii="Consolas" w:eastAsia="Times New Roman" w:hAnsi="Consolas" w:cs="Times New Roman"/>
+          <w:i/>
+          <w:iCs/>
+          <w:color w:val="697098"/>
+          <w:kern w:val="0"/>
+          <w:sz w:val="21"/>
+          <w:szCs w:val="21"/>
+          <w:lang w:eastAsia="es-ES"/>
+          <w14:ligatures w14:val="none"/>
+        </w:rPr>
+        <w:t xml:space="preserve"> "FF</w:t>
+      </w:r>
+      <w:proofErr w:type="gramStart"/>
+      <w:r>
+        <w:rPr>
+          <w:rFonts w:ascii="Consolas" w:eastAsia="Times New Roman" w:hAnsi="Consolas" w:cs="Times New Roman"/>
+          <w:i/>
+          <w:iCs/>
+          <w:color w:val="697098"/>
+          <w:kern w:val="0"/>
+          <w:sz w:val="21"/>
+          <w:szCs w:val="21"/>
+          <w:lang w:eastAsia="es-ES"/>
+          <w14:ligatures w14:val="none"/>
+        </w:rPr>
+        <w:t>" :</w:t>
+      </w:r>
+      <w:proofErr w:type="gramEnd"/>
+      <w:r>
+        <w:rPr>
+          <w:rFonts w:ascii="Consolas" w:eastAsia="Times New Roman" w:hAnsi="Consolas" w:cs="Times New Roman"/>
+          <w:i/>
+          <w:iCs/>
+          <w:color w:val="697098"/>
+          <w:kern w:val="0"/>
+          <w:sz w:val="21"/>
+          <w:szCs w:val="21"/>
+          <w:lang w:eastAsia="es-ES"/>
+          <w14:ligatures w14:val="none"/>
+        </w:rPr>
+        <w:t xml:space="preserve"> (</w:t>
       </w:r>
       <w:proofErr w:type="spellStart"/>
       <w:r>
@@ -5022,7 +5430,37 @@
           <w:lang w:eastAsia="es-ES"/>
           <w14:ligatures w14:val="none"/>
         </w:rPr>
-        <w:t xml:space="preserve"> == SCHED_RR) ? "RR" : "--"; //Obtener la política de planificación</w:t>
+        <w:t xml:space="preserve"> == SCHED_RR) ? "RR</w:t>
+      </w:r>
+      <w:proofErr w:type="gramStart"/>
+      <w:r>
+        <w:rPr>
+          <w:rFonts w:ascii="Consolas" w:eastAsia="Times New Roman" w:hAnsi="Consolas" w:cs="Times New Roman"/>
+          <w:i/>
+          <w:iCs/>
+          <w:color w:val="697098"/>
+          <w:kern w:val="0"/>
+          <w:sz w:val="21"/>
+          <w:szCs w:val="21"/>
+          <w:lang w:eastAsia="es-ES"/>
+          <w14:ligatures w14:val="none"/>
+        </w:rPr>
+        <w:t>" :</w:t>
+      </w:r>
+      <w:proofErr w:type="gramEnd"/>
+      <w:r>
+        <w:rPr>
+          <w:rFonts w:ascii="Consolas" w:eastAsia="Times New Roman" w:hAnsi="Consolas" w:cs="Times New Roman"/>
+          <w:i/>
+          <w:iCs/>
+          <w:color w:val="697098"/>
+          <w:kern w:val="0"/>
+          <w:sz w:val="21"/>
+          <w:szCs w:val="21"/>
+          <w:lang w:eastAsia="es-ES"/>
+          <w14:ligatures w14:val="none"/>
+        </w:rPr>
+        <w:t xml:space="preserve"> "--"; //Obtener la política de planificación</w:t>
       </w:r>
     </w:p>
     <w:p>
@@ -5076,12 +5514,17 @@
         <w:t>Se añade la señal correspondiente al set mediante “</w:t>
       </w:r>
       <w:proofErr w:type="spellStart"/>
+      <w:proofErr w:type="gramStart"/>
       <w:r>
         <w:t>sigaddset</w:t>
       </w:r>
       <w:proofErr w:type="spellEnd"/>
       <w:r>
-        <w:t>(&amp;</w:t>
+        <w:t>(</w:t>
+      </w:r>
+      <w:proofErr w:type="gramEnd"/>
+      <w:r>
+        <w:t>&amp;</w:t>
       </w:r>
       <w:proofErr w:type="spellStart"/>
       <w:r>
@@ -5109,12 +5552,17 @@
         <w:t>Se hace un bucle infinito “</w:t>
       </w:r>
       <w:proofErr w:type="spellStart"/>
+      <w:proofErr w:type="gramStart"/>
       <w:r>
         <w:t>while</w:t>
       </w:r>
       <w:proofErr w:type="spellEnd"/>
       <w:r>
-        <w:t>(1)”:</w:t>
+        <w:t>(</w:t>
+      </w:r>
+      <w:proofErr w:type="gramEnd"/>
+      <w:r>
+        <w:t>1)”:</w:t>
       </w:r>
     </w:p>
     <w:p>
@@ -5150,12 +5598,17 @@
         <w:t>”. “</w:t>
       </w:r>
       <w:proofErr w:type="spellStart"/>
+      <w:proofErr w:type="gramStart"/>
       <w:r>
         <w:t>sigwait</w:t>
       </w:r>
       <w:proofErr w:type="spellEnd"/>
       <w:r>
-        <w:t>(&amp;</w:t>
+        <w:t>(</w:t>
+      </w:r>
+      <w:proofErr w:type="gramEnd"/>
+      <w:r>
+        <w:t>&amp;</w:t>
       </w:r>
       <w:proofErr w:type="spellStart"/>
       <w:r>
@@ -5256,12 +5709,17 @@
         <w:t xml:space="preserve"> la tarea. “</w:t>
       </w:r>
       <w:proofErr w:type="spellStart"/>
+      <w:proofErr w:type="gramStart"/>
       <w:r>
         <w:t>printf</w:t>
       </w:r>
       <w:proofErr w:type="spellEnd"/>
       <w:r>
-        <w:t>("Tarea A: [%d]\n", data-&gt;</w:t>
+        <w:t>(</w:t>
+      </w:r>
+      <w:proofErr w:type="gramEnd"/>
+      <w:r>
+        <w:t>"Tarea A: [%d]\n", data-&gt;</w:t>
       </w:r>
       <w:proofErr w:type="spellStart"/>
       <w:r>
@@ -5472,6 +5930,7 @@
         <w:t>*</w:t>
       </w:r>
       <w:proofErr w:type="spellStart"/>
+      <w:proofErr w:type="gramStart"/>
       <w:r>
         <w:rPr>
           <w:rFonts w:ascii="Consolas" w:eastAsia="Times New Roman" w:hAnsi="Consolas" w:cs="Times New Roman"/>
@@ -5497,6 +5956,7 @@
         </w:rPr>
         <w:t>){</w:t>
       </w:r>
+      <w:proofErr w:type="gramEnd"/>
     </w:p>
     <w:p>
       <w:pPr>
@@ -6136,6 +6596,7 @@
         <w:t xml:space="preserve"> </w:t>
       </w:r>
       <w:proofErr w:type="spellStart"/>
+      <w:proofErr w:type="gramStart"/>
       <w:r>
         <w:rPr>
           <w:rFonts w:ascii="Consolas" w:eastAsia="Times New Roman" w:hAnsi="Consolas" w:cs="Times New Roman"/>
@@ -6163,7 +6624,22 @@
           <w:lang w:eastAsia="es-ES"/>
           <w14:ligatures w14:val="none"/>
         </w:rPr>
-        <w:t>[30];</w:t>
+        <w:t>[</w:t>
+      </w:r>
+      <w:proofErr w:type="gramEnd"/>
+      <w:r>
+        <w:rPr>
+          <w:rFonts w:ascii="Consolas" w:eastAsia="Times New Roman" w:hAnsi="Consolas" w:cs="Times New Roman"/>
+          <w:i/>
+          <w:iCs/>
+          <w:color w:val="697098"/>
+          <w:kern w:val="0"/>
+          <w:sz w:val="21"/>
+          <w:szCs w:val="21"/>
+          <w:lang w:eastAsia="es-ES"/>
+          <w14:ligatures w14:val="none"/>
+        </w:rPr>
+        <w:t>30];</w:t>
       </w:r>
     </w:p>
     <w:p>
@@ -6779,6 +7255,7 @@
           <w:lang w:eastAsia="es-ES"/>
           <w14:ligatures w14:val="none"/>
         </w:rPr>
+        <w:lastRenderedPageBreak/>
         <w:t xml:space="preserve">    </w:t>
       </w:r>
       <w:r>
@@ -6836,22 +7313,52 @@
           <w:lang w:eastAsia="es-ES"/>
           <w14:ligatures w14:val="none"/>
         </w:rPr>
-        <w:t>pthread_self</w:t>
-      </w:r>
-      <w:proofErr w:type="spellEnd"/>
-      <w:r>
-        <w:rPr>
-          <w:rFonts w:ascii="Consolas" w:eastAsia="Times New Roman" w:hAnsi="Consolas" w:cs="Times New Roman"/>
-          <w:i/>
-          <w:iCs/>
-          <w:color w:val="697098"/>
-          <w:kern w:val="0"/>
-          <w:sz w:val="21"/>
-          <w:szCs w:val="21"/>
-          <w:lang w:eastAsia="es-ES"/>
-          <w14:ligatures w14:val="none"/>
-        </w:rPr>
-        <w:t>(), &amp;</w:t>
+        <w:t>pthread_</w:t>
+      </w:r>
+      <w:proofErr w:type="gramStart"/>
+      <w:r>
+        <w:rPr>
+          <w:rFonts w:ascii="Consolas" w:eastAsia="Times New Roman" w:hAnsi="Consolas" w:cs="Times New Roman"/>
+          <w:i/>
+          <w:iCs/>
+          <w:color w:val="697098"/>
+          <w:kern w:val="0"/>
+          <w:sz w:val="21"/>
+          <w:szCs w:val="21"/>
+          <w:lang w:eastAsia="es-ES"/>
+          <w14:ligatures w14:val="none"/>
+        </w:rPr>
+        <w:t>self</w:t>
+      </w:r>
+      <w:proofErr w:type="spellEnd"/>
+      <w:r>
+        <w:rPr>
+          <w:rFonts w:ascii="Consolas" w:eastAsia="Times New Roman" w:hAnsi="Consolas" w:cs="Times New Roman"/>
+          <w:i/>
+          <w:iCs/>
+          <w:color w:val="697098"/>
+          <w:kern w:val="0"/>
+          <w:sz w:val="21"/>
+          <w:szCs w:val="21"/>
+          <w:lang w:eastAsia="es-ES"/>
+          <w14:ligatures w14:val="none"/>
+        </w:rPr>
+        <w:t>(</w:t>
+      </w:r>
+      <w:proofErr w:type="gramEnd"/>
+      <w:r>
+        <w:rPr>
+          <w:rFonts w:ascii="Consolas" w:eastAsia="Times New Roman" w:hAnsi="Consolas" w:cs="Times New Roman"/>
+          <w:i/>
+          <w:iCs/>
+          <w:color w:val="697098"/>
+          <w:kern w:val="0"/>
+          <w:sz w:val="21"/>
+          <w:szCs w:val="21"/>
+          <w:lang w:eastAsia="es-ES"/>
+          <w14:ligatures w14:val="none"/>
+        </w:rPr>
+        <w:t>), &amp;</w:t>
       </w:r>
       <w:proofErr w:type="spellStart"/>
       <w:r>
@@ -6938,7 +7445,6 @@
           <w:lang w:eastAsia="es-ES"/>
           <w14:ligatures w14:val="none"/>
         </w:rPr>
-        <w:lastRenderedPageBreak/>
         <w:t xml:space="preserve">    </w:t>
       </w:r>
       <w:r>
@@ -7011,7 +7517,67 @@
           <w:lang w:eastAsia="es-ES"/>
           <w14:ligatures w14:val="none"/>
         </w:rPr>
-        <w:t xml:space="preserve"> == SCHED_FIFO) ? "FF" : (</w:t>
+        <w:t xml:space="preserve"> == SCHED_FIFO</w:t>
+      </w:r>
+      <w:proofErr w:type="gramStart"/>
+      <w:r>
+        <w:rPr>
+          <w:rFonts w:ascii="Consolas" w:eastAsia="Times New Roman" w:hAnsi="Consolas" w:cs="Times New Roman"/>
+          <w:i/>
+          <w:iCs/>
+          <w:color w:val="697098"/>
+          <w:kern w:val="0"/>
+          <w:sz w:val="21"/>
+          <w:szCs w:val="21"/>
+          <w:lang w:eastAsia="es-ES"/>
+          <w14:ligatures w14:val="none"/>
+        </w:rPr>
+        <w:t>) ?</w:t>
+      </w:r>
+      <w:proofErr w:type="gramEnd"/>
+      <w:r>
+        <w:rPr>
+          <w:rFonts w:ascii="Consolas" w:eastAsia="Times New Roman" w:hAnsi="Consolas" w:cs="Times New Roman"/>
+          <w:i/>
+          <w:iCs/>
+          <w:color w:val="697098"/>
+          <w:kern w:val="0"/>
+          <w:sz w:val="21"/>
+          <w:szCs w:val="21"/>
+          <w:lang w:eastAsia="es-ES"/>
+          <w14:ligatures w14:val="none"/>
+        </w:rPr>
+        <w:t xml:space="preserve"> "FF</w:t>
+      </w:r>
+      <w:proofErr w:type="gramStart"/>
+      <w:r>
+        <w:rPr>
+          <w:rFonts w:ascii="Consolas" w:eastAsia="Times New Roman" w:hAnsi="Consolas" w:cs="Times New Roman"/>
+          <w:i/>
+          <w:iCs/>
+          <w:color w:val="697098"/>
+          <w:kern w:val="0"/>
+          <w:sz w:val="21"/>
+          <w:szCs w:val="21"/>
+          <w:lang w:eastAsia="es-ES"/>
+          <w14:ligatures w14:val="none"/>
+        </w:rPr>
+        <w:t>" :</w:t>
+      </w:r>
+      <w:proofErr w:type="gramEnd"/>
+      <w:r>
+        <w:rPr>
+          <w:rFonts w:ascii="Consolas" w:eastAsia="Times New Roman" w:hAnsi="Consolas" w:cs="Times New Roman"/>
+          <w:i/>
+          <w:iCs/>
+          <w:color w:val="697098"/>
+          <w:kern w:val="0"/>
+          <w:sz w:val="21"/>
+          <w:szCs w:val="21"/>
+          <w:lang w:eastAsia="es-ES"/>
+          <w14:ligatures w14:val="none"/>
+        </w:rPr>
+        <w:t xml:space="preserve"> (</w:t>
       </w:r>
       <w:proofErr w:type="spellStart"/>
       <w:r>
@@ -7041,7 +7607,37 @@
           <w:lang w:eastAsia="es-ES"/>
           <w14:ligatures w14:val="none"/>
         </w:rPr>
-        <w:t xml:space="preserve"> == SCHED_RR) ? "RR" : "--"; //Obtener la política de planificación</w:t>
+        <w:t xml:space="preserve"> == SCHED_RR) ? "RR</w:t>
+      </w:r>
+      <w:proofErr w:type="gramStart"/>
+      <w:r>
+        <w:rPr>
+          <w:rFonts w:ascii="Consolas" w:eastAsia="Times New Roman" w:hAnsi="Consolas" w:cs="Times New Roman"/>
+          <w:i/>
+          <w:iCs/>
+          <w:color w:val="697098"/>
+          <w:kern w:val="0"/>
+          <w:sz w:val="21"/>
+          <w:szCs w:val="21"/>
+          <w:lang w:eastAsia="es-ES"/>
+          <w14:ligatures w14:val="none"/>
+        </w:rPr>
+        <w:t>" :</w:t>
+      </w:r>
+      <w:proofErr w:type="gramEnd"/>
+      <w:r>
+        <w:rPr>
+          <w:rFonts w:ascii="Consolas" w:eastAsia="Times New Roman" w:hAnsi="Consolas" w:cs="Times New Roman"/>
+          <w:i/>
+          <w:iCs/>
+          <w:color w:val="697098"/>
+          <w:kern w:val="0"/>
+          <w:sz w:val="21"/>
+          <w:szCs w:val="21"/>
+          <w:lang w:eastAsia="es-ES"/>
+          <w14:ligatures w14:val="none"/>
+        </w:rPr>
+        <w:t xml:space="preserve"> "--"; //Obtener la política de planificación</w:t>
       </w:r>
     </w:p>
     <w:p>
@@ -7086,6 +7682,7 @@
         <w:t xml:space="preserve">    </w:t>
       </w:r>
       <w:proofErr w:type="spellStart"/>
+      <w:proofErr w:type="gramStart"/>
       <w:r>
         <w:rPr>
           <w:rFonts w:ascii="Consolas" w:eastAsia="Times New Roman" w:hAnsi="Consolas" w:cs="Times New Roman"/>
@@ -7120,7 +7717,20 @@
           <w:lang w:eastAsia="es-ES"/>
           <w14:ligatures w14:val="none"/>
         </w:rPr>
-        <w:t>sigev_notify</w:t>
+        <w:t>sigev</w:t>
+      </w:r>
+      <w:proofErr w:type="gramEnd"/>
+      <w:r>
+        <w:rPr>
+          <w:rFonts w:ascii="Consolas" w:eastAsia="Times New Roman" w:hAnsi="Consolas" w:cs="Times New Roman"/>
+          <w:color w:val="FFCB6B"/>
+          <w:kern w:val="0"/>
+          <w:sz w:val="21"/>
+          <w:szCs w:val="21"/>
+          <w:lang w:eastAsia="es-ES"/>
+          <w14:ligatures w14:val="none"/>
+        </w:rPr>
+        <w:t>_notify</w:t>
       </w:r>
       <w:proofErr w:type="spellEnd"/>
       <w:r>
@@ -7187,6 +7797,7 @@
         <w:t xml:space="preserve">    </w:t>
       </w:r>
       <w:proofErr w:type="spellStart"/>
+      <w:proofErr w:type="gramStart"/>
       <w:r>
         <w:rPr>
           <w:rFonts w:ascii="Consolas" w:eastAsia="Times New Roman" w:hAnsi="Consolas" w:cs="Times New Roman"/>
@@ -7221,7 +7832,20 @@
           <w:lang w:eastAsia="es-ES"/>
           <w14:ligatures w14:val="none"/>
         </w:rPr>
-        <w:t>sigev_signo</w:t>
+        <w:t>sigev</w:t>
+      </w:r>
+      <w:proofErr w:type="gramEnd"/>
+      <w:r>
+        <w:rPr>
+          <w:rFonts w:ascii="Consolas" w:eastAsia="Times New Roman" w:hAnsi="Consolas" w:cs="Times New Roman"/>
+          <w:color w:val="FFCB6B"/>
+          <w:kern w:val="0"/>
+          <w:sz w:val="21"/>
+          <w:szCs w:val="21"/>
+          <w:lang w:eastAsia="es-ES"/>
+          <w14:ligatures w14:val="none"/>
+        </w:rPr>
+        <w:t>_signo</w:t>
       </w:r>
       <w:proofErr w:type="spellEnd"/>
       <w:r>
@@ -7324,6 +7948,7 @@
         <w:t xml:space="preserve">    </w:t>
       </w:r>
       <w:proofErr w:type="spellStart"/>
+      <w:proofErr w:type="gramStart"/>
       <w:r>
         <w:rPr>
           <w:rFonts w:ascii="Consolas" w:eastAsia="Times New Roman" w:hAnsi="Consolas" w:cs="Times New Roman"/>
@@ -7358,7 +7983,20 @@
           <w:lang w:eastAsia="es-ES"/>
           <w14:ligatures w14:val="none"/>
         </w:rPr>
-        <w:t>sigev_value</w:t>
+        <w:t>sigev</w:t>
+      </w:r>
+      <w:proofErr w:type="gramEnd"/>
+      <w:r>
+        <w:rPr>
+          <w:rFonts w:ascii="Consolas" w:eastAsia="Times New Roman" w:hAnsi="Consolas" w:cs="Times New Roman"/>
+          <w:color w:val="FFCB6B"/>
+          <w:kern w:val="0"/>
+          <w:sz w:val="21"/>
+          <w:szCs w:val="21"/>
+          <w:lang w:eastAsia="es-ES"/>
+          <w14:ligatures w14:val="none"/>
+        </w:rPr>
+        <w:t>_value</w:t>
       </w:r>
       <w:r>
         <w:rPr>
@@ -7512,9 +8150,9 @@
           <w:lang w:eastAsia="es-ES"/>
           <w14:ligatures w14:val="none"/>
         </w:rPr>
-        <w:t>timer_create</w:t>
-      </w:r>
-      <w:proofErr w:type="spellEnd"/>
+        <w:t>timer_</w:t>
+      </w:r>
+      <w:proofErr w:type="gramStart"/>
       <w:r>
         <w:rPr>
           <w:rFonts w:ascii="Consolas" w:eastAsia="Times New Roman" w:hAnsi="Consolas" w:cs="Times New Roman"/>
@@ -7525,7 +8163,33 @@
           <w:lang w:eastAsia="es-ES"/>
           <w14:ligatures w14:val="none"/>
         </w:rPr>
-        <w:t xml:space="preserve">(CLOCK_MONOTONIC, </w:t>
+        <w:t>create</w:t>
+      </w:r>
+      <w:proofErr w:type="spellEnd"/>
+      <w:r>
+        <w:rPr>
+          <w:rFonts w:ascii="Consolas" w:eastAsia="Times New Roman" w:hAnsi="Consolas" w:cs="Times New Roman"/>
+          <w:color w:val="82AAFF"/>
+          <w:kern w:val="0"/>
+          <w:sz w:val="21"/>
+          <w:szCs w:val="21"/>
+          <w:lang w:eastAsia="es-ES"/>
+          <w14:ligatures w14:val="none"/>
+        </w:rPr>
+        <w:t>(</w:t>
+      </w:r>
+      <w:proofErr w:type="gramEnd"/>
+      <w:r>
+        <w:rPr>
+          <w:rFonts w:ascii="Consolas" w:eastAsia="Times New Roman" w:hAnsi="Consolas" w:cs="Times New Roman"/>
+          <w:color w:val="82AAFF"/>
+          <w:kern w:val="0"/>
+          <w:sz w:val="21"/>
+          <w:szCs w:val="21"/>
+          <w:lang w:eastAsia="es-ES"/>
+          <w14:ligatures w14:val="none"/>
+        </w:rPr>
+        <w:t xml:space="preserve">CLOCK_MONOTONIC, </w:t>
       </w:r>
       <w:r>
         <w:rPr>
@@ -8091,9 +8755,9 @@
           <w:lang w:eastAsia="es-ES"/>
           <w14:ligatures w14:val="none"/>
         </w:rPr>
-        <w:t>timer_settime</w:t>
-      </w:r>
-      <w:proofErr w:type="spellEnd"/>
+        <w:t>timer_</w:t>
+      </w:r>
+      <w:proofErr w:type="gramStart"/>
       <w:r>
         <w:rPr>
           <w:rFonts w:ascii="Consolas" w:eastAsia="Times New Roman" w:hAnsi="Consolas" w:cs="Times New Roman"/>
@@ -8104,9 +8768,23 @@
           <w:lang w:eastAsia="es-ES"/>
           <w14:ligatures w14:val="none"/>
         </w:rPr>
+        <w:t>settime</w:t>
+      </w:r>
+      <w:proofErr w:type="spellEnd"/>
+      <w:r>
+        <w:rPr>
+          <w:rFonts w:ascii="Consolas" w:eastAsia="Times New Roman" w:hAnsi="Consolas" w:cs="Times New Roman"/>
+          <w:color w:val="82AAFF"/>
+          <w:kern w:val="0"/>
+          <w:sz w:val="21"/>
+          <w:szCs w:val="21"/>
+          <w:lang w:eastAsia="es-ES"/>
+          <w14:ligatures w14:val="none"/>
+        </w:rPr>
         <w:t>(</w:t>
       </w:r>
       <w:proofErr w:type="spellStart"/>
+      <w:proofErr w:type="gramEnd"/>
       <w:r>
         <w:rPr>
           <w:rFonts w:ascii="Consolas" w:eastAsia="Times New Roman" w:hAnsi="Consolas" w:cs="Times New Roman"/>
@@ -8352,6 +9030,7 @@
         <w:t xml:space="preserve">    </w:t>
       </w:r>
       <w:proofErr w:type="spellStart"/>
+      <w:proofErr w:type="gramStart"/>
       <w:r>
         <w:rPr>
           <w:rFonts w:ascii="Consolas" w:eastAsia="Times New Roman" w:hAnsi="Consolas" w:cs="Times New Roman"/>
@@ -8377,6 +9056,7 @@
         </w:rPr>
         <w:t>(</w:t>
       </w:r>
+      <w:proofErr w:type="gramEnd"/>
       <w:r>
         <w:rPr>
           <w:rFonts w:ascii="Consolas" w:eastAsia="Times New Roman" w:hAnsi="Consolas" w:cs="Times New Roman"/>
@@ -8530,6 +9210,7 @@
         <w:t xml:space="preserve">    </w:t>
       </w:r>
       <w:proofErr w:type="spellStart"/>
+      <w:proofErr w:type="gramStart"/>
       <w:r>
         <w:rPr>
           <w:rFonts w:ascii="Consolas" w:eastAsia="Times New Roman" w:hAnsi="Consolas" w:cs="Times New Roman"/>
@@ -8555,6 +9236,7 @@
         </w:rPr>
         <w:t>(</w:t>
       </w:r>
+      <w:proofErr w:type="gramEnd"/>
       <w:r>
         <w:rPr>
           <w:rFonts w:ascii="Consolas" w:eastAsia="Times New Roman" w:hAnsi="Consolas" w:cs="Times New Roman"/>
@@ -8607,6 +9289,7 @@
         <w:t xml:space="preserve">        </w:t>
       </w:r>
       <w:proofErr w:type="spellStart"/>
+      <w:proofErr w:type="gramStart"/>
       <w:r>
         <w:rPr>
           <w:rFonts w:ascii="Consolas" w:eastAsia="Times New Roman" w:hAnsi="Consolas" w:cs="Times New Roman"/>
@@ -8632,6 +9315,7 @@
         </w:rPr>
         <w:t>(</w:t>
       </w:r>
+      <w:proofErr w:type="gramEnd"/>
       <w:r>
         <w:rPr>
           <w:rFonts w:ascii="Consolas" w:eastAsia="Times New Roman" w:hAnsi="Consolas" w:cs="Times New Roman"/>
@@ -8760,6 +9444,7 @@
         <w:t>//</w:t>
       </w:r>
       <w:proofErr w:type="spellStart"/>
+      <w:proofErr w:type="gramStart"/>
       <w:r>
         <w:rPr>
           <w:rFonts w:ascii="Consolas" w:eastAsia="Times New Roman" w:hAnsi="Consolas" w:cs="Times New Roman"/>
@@ -8787,7 +9472,22 @@
           <w:lang w:eastAsia="es-ES"/>
           <w14:ligatures w14:val="none"/>
         </w:rPr>
-        <w:t xml:space="preserve">("Tarea A [%s]\n", </w:t>
+        <w:t>(</w:t>
+      </w:r>
+      <w:proofErr w:type="gramEnd"/>
+      <w:r>
+        <w:rPr>
+          <w:rFonts w:ascii="Consolas" w:eastAsia="Times New Roman" w:hAnsi="Consolas" w:cs="Times New Roman"/>
+          <w:i/>
+          <w:iCs/>
+          <w:color w:val="697098"/>
+          <w:kern w:val="0"/>
+          <w:sz w:val="21"/>
+          <w:szCs w:val="21"/>
+          <w:lang w:eastAsia="es-ES"/>
+          <w14:ligatures w14:val="none"/>
+        </w:rPr>
+        <w:t xml:space="preserve">"Tarea A [%s]\n", </w:t>
       </w:r>
       <w:proofErr w:type="spellStart"/>
       <w:r>
@@ -9129,6 +9829,7 @@
         <w:t xml:space="preserve">        </w:t>
       </w:r>
       <w:proofErr w:type="spellStart"/>
+      <w:proofErr w:type="gramStart"/>
       <w:r>
         <w:rPr>
           <w:rFonts w:ascii="Consolas" w:eastAsia="Times New Roman" w:hAnsi="Consolas" w:cs="Times New Roman"/>
@@ -9154,6 +9855,7 @@
         </w:rPr>
         <w:t>(</w:t>
       </w:r>
+      <w:proofErr w:type="gramEnd"/>
       <w:r>
         <w:rPr>
           <w:rFonts w:ascii="Consolas" w:eastAsia="Times New Roman" w:hAnsi="Consolas" w:cs="Times New Roman"/>
@@ -9490,6 +10192,7 @@
         </w:rPr>
         <w:t xml:space="preserve"> </w:t>
       </w:r>
+      <w:proofErr w:type="gramStart"/>
       <w:r>
         <w:rPr>
           <w:rFonts w:ascii="Consolas" w:eastAsia="Times New Roman" w:hAnsi="Consolas" w:cs="Times New Roman"/>
@@ -9514,6 +10217,7 @@
         </w:rPr>
         <w:t>){</w:t>
       </w:r>
+      <w:proofErr w:type="gramEnd"/>
     </w:p>
     <w:p>
       <w:pPr>
@@ -9568,6 +10272,7 @@
         <w:t>(</w:t>
       </w:r>
       <w:proofErr w:type="spellStart"/>
+      <w:proofErr w:type="gramStart"/>
       <w:r>
         <w:rPr>
           <w:rFonts w:ascii="Consolas" w:eastAsia="Times New Roman" w:hAnsi="Consolas" w:cs="Times New Roman"/>
@@ -9591,7 +10296,20 @@
           <w:lang w:eastAsia="es-ES"/>
           <w14:ligatures w14:val="none"/>
         </w:rPr>
-        <w:t>(), (SIG</w:t>
+        <w:t>(</w:t>
+      </w:r>
+      <w:proofErr w:type="gramEnd"/>
+      <w:r>
+        <w:rPr>
+          <w:rFonts w:ascii="Consolas" w:eastAsia="Times New Roman" w:hAnsi="Consolas" w:cs="Times New Roman"/>
+          <w:color w:val="82AAFF"/>
+          <w:kern w:val="0"/>
+          <w:sz w:val="21"/>
+          <w:szCs w:val="21"/>
+          <w:lang w:eastAsia="es-ES"/>
+          <w14:ligatures w14:val="none"/>
+        </w:rPr>
+        <w:t>), (SIG</w:t>
       </w:r>
       <w:r>
         <w:rPr>
@@ -10241,8 +10959,24 @@
           <w:lang w:eastAsia="es-ES"/>
           <w14:ligatures w14:val="none"/>
         </w:rPr>
-        <w:t xml:space="preserve"> *nm){</w:t>
-      </w:r>
+        <w:t xml:space="preserve"> *</w:t>
+      </w:r>
+      <w:proofErr w:type="gramStart"/>
+      <w:r>
+        <w:rPr>
+          <w:rFonts w:ascii="Consolas" w:eastAsia="Times New Roman" w:hAnsi="Consolas" w:cs="Times New Roman"/>
+          <w:i/>
+          <w:iCs/>
+          <w:color w:val="697098"/>
+          <w:kern w:val="0"/>
+          <w:sz w:val="21"/>
+          <w:szCs w:val="21"/>
+          <w:lang w:eastAsia="es-ES"/>
+          <w14:ligatures w14:val="none"/>
+        </w:rPr>
+        <w:t>nm){</w:t>
+      </w:r>
+      <w:proofErr w:type="gramEnd"/>
     </w:p>
     <w:p>
       <w:pPr>
@@ -10290,6 +11024,7 @@
         <w:t xml:space="preserve">     </w:t>
       </w:r>
       <w:proofErr w:type="spellStart"/>
+      <w:proofErr w:type="gramStart"/>
       <w:r>
         <w:rPr>
           <w:rFonts w:ascii="Consolas" w:eastAsia="Times New Roman" w:hAnsi="Consolas" w:cs="Times New Roman"/>
@@ -10320,6 +11055,7 @@
         <w:t>(</w:t>
       </w:r>
       <w:proofErr w:type="spellStart"/>
+      <w:proofErr w:type="gramEnd"/>
       <w:r>
         <w:rPr>
           <w:rFonts w:ascii="Consolas" w:eastAsia="Times New Roman" w:hAnsi="Consolas" w:cs="Times New Roman"/>
@@ -10486,6 +11222,7 @@
         <w:t xml:space="preserve">     </w:t>
       </w:r>
       <w:proofErr w:type="spellStart"/>
+      <w:proofErr w:type="gramStart"/>
       <w:r>
         <w:rPr>
           <w:rFonts w:ascii="Consolas" w:eastAsia="Times New Roman" w:hAnsi="Consolas" w:cs="Times New Roman"/>
@@ -10513,7 +11250,22 @@
           <w:lang w:eastAsia="es-ES"/>
           <w14:ligatures w14:val="none"/>
         </w:rPr>
-        <w:t>(EXIT_FAILURE); //Salir con error</w:t>
+        <w:t>(</w:t>
+      </w:r>
+      <w:proofErr w:type="gramEnd"/>
+      <w:r>
+        <w:rPr>
+          <w:rFonts w:ascii="Consolas" w:eastAsia="Times New Roman" w:hAnsi="Consolas" w:cs="Times New Roman"/>
+          <w:i/>
+          <w:iCs/>
+          <w:color w:val="697098"/>
+          <w:kern w:val="0"/>
+          <w:sz w:val="21"/>
+          <w:szCs w:val="21"/>
+          <w:lang w:eastAsia="es-ES"/>
+          <w14:ligatures w14:val="none"/>
+        </w:rPr>
+        <w:t>EXIT_FAILURE); //Salir con error</w:t>
       </w:r>
     </w:p>
     <w:p>
@@ -10581,6 +11333,7 @@
         </w:rPr>
       </w:pPr>
       <w:r>
+        <w:lastRenderedPageBreak/>
         <w:t xml:space="preserve">OPCIONAL: Función </w:t>
       </w:r>
       <w:proofErr w:type="spellStart"/>
@@ -10629,7 +11382,6 @@
           <w:lang w:eastAsia="es-ES"/>
           <w14:ligatures w14:val="none"/>
         </w:rPr>
-        <w:lastRenderedPageBreak/>
         <w:t>//</w:t>
       </w:r>
       <w:r>
@@ -10827,6 +11579,7 @@
         <w:t xml:space="preserve"> *</w:t>
       </w:r>
       <w:proofErr w:type="spellStart"/>
+      <w:proofErr w:type="gramStart"/>
       <w:r>
         <w:rPr>
           <w:rFonts w:ascii="Consolas" w:eastAsia="Times New Roman" w:hAnsi="Consolas" w:cs="Times New Roman"/>
@@ -10854,7 +11607,22 @@
           <w:lang w:eastAsia="es-ES"/>
           <w14:ligatures w14:val="none"/>
         </w:rPr>
-        <w:t xml:space="preserve">[], </w:t>
+        <w:t>[</w:t>
+      </w:r>
+      <w:proofErr w:type="gramEnd"/>
+      <w:r>
+        <w:rPr>
+          <w:rFonts w:ascii="Consolas" w:eastAsia="Times New Roman" w:hAnsi="Consolas" w:cs="Times New Roman"/>
+          <w:i/>
+          <w:iCs/>
+          <w:color w:val="697098"/>
+          <w:kern w:val="0"/>
+          <w:sz w:val="21"/>
+          <w:szCs w:val="21"/>
+          <w:lang w:eastAsia="es-ES"/>
+          <w14:ligatures w14:val="none"/>
+        </w:rPr>
+        <w:t xml:space="preserve">], </w:t>
       </w:r>
       <w:proofErr w:type="spellStart"/>
       <w:r>
@@ -11126,8 +11894,24 @@
           <w:lang w:eastAsia="es-ES"/>
           <w14:ligatures w14:val="none"/>
         </w:rPr>
-        <w:t xml:space="preserve"> (argc &lt; 2){</w:t>
-      </w:r>
+        <w:t xml:space="preserve"> (argc &lt; </w:t>
+      </w:r>
+      <w:proofErr w:type="gramStart"/>
+      <w:r>
+        <w:rPr>
+          <w:rFonts w:ascii="Consolas" w:eastAsia="Times New Roman" w:hAnsi="Consolas" w:cs="Times New Roman"/>
+          <w:i/>
+          <w:iCs/>
+          <w:color w:val="697098"/>
+          <w:kern w:val="0"/>
+          <w:sz w:val="21"/>
+          <w:szCs w:val="21"/>
+          <w:lang w:eastAsia="es-ES"/>
+          <w14:ligatures w14:val="none"/>
+        </w:rPr>
+        <w:t>2){</w:t>
+      </w:r>
+      <w:proofErr w:type="gramEnd"/>
     </w:p>
     <w:p>
       <w:pPr>
@@ -11205,6 +11989,7 @@
         <w:t>(</w:t>
       </w:r>
       <w:proofErr w:type="spellStart"/>
+      <w:proofErr w:type="gramStart"/>
       <w:r>
         <w:rPr>
           <w:rFonts w:ascii="Consolas" w:eastAsia="Times New Roman" w:hAnsi="Consolas" w:cs="Times New Roman"/>
@@ -11232,7 +12017,22 @@
           <w:lang w:eastAsia="es-ES"/>
           <w14:ligatures w14:val="none"/>
         </w:rPr>
-        <w:t>[0]); //Imprimir mensaje de uso</w:t>
+        <w:t>[</w:t>
+      </w:r>
+      <w:proofErr w:type="gramEnd"/>
+      <w:r>
+        <w:rPr>
+          <w:rFonts w:ascii="Consolas" w:eastAsia="Times New Roman" w:hAnsi="Consolas" w:cs="Times New Roman"/>
+          <w:i/>
+          <w:iCs/>
+          <w:color w:val="697098"/>
+          <w:kern w:val="0"/>
+          <w:sz w:val="21"/>
+          <w:szCs w:val="21"/>
+          <w:lang w:eastAsia="es-ES"/>
+          <w14:ligatures w14:val="none"/>
+        </w:rPr>
+        <w:t>0]); //Imprimir mensaje de uso</w:t>
       </w:r>
     </w:p>
     <w:p>
@@ -11278,7 +12078,22 @@
           <w:lang w:eastAsia="es-ES"/>
           <w14:ligatures w14:val="none"/>
         </w:rPr>
-        <w:t xml:space="preserve">     }</w:t>
+        <w:t xml:space="preserve">   </w:t>
+      </w:r>
+      <w:proofErr w:type="gramStart"/>
+      <w:r>
+        <w:rPr>
+          <w:rFonts w:ascii="Consolas" w:eastAsia="Times New Roman" w:hAnsi="Consolas" w:cs="Times New Roman"/>
+          <w:i/>
+          <w:iCs/>
+          <w:color w:val="697098"/>
+          <w:kern w:val="0"/>
+          <w:sz w:val="21"/>
+          <w:szCs w:val="21"/>
+          <w:lang w:eastAsia="es-ES"/>
+          <w14:ligatures w14:val="none"/>
+        </w:rPr>
+        <w:t>  }</w:t>
       </w:r>
       <w:proofErr w:type="spellStart"/>
       <w:r>
@@ -11296,6 +12111,7 @@
         <w:t>else</w:t>
       </w:r>
       <w:proofErr w:type="spellEnd"/>
+      <w:proofErr w:type="gramEnd"/>
       <w:r>
         <w:rPr>
           <w:rFonts w:ascii="Consolas" w:eastAsia="Times New Roman" w:hAnsi="Consolas" w:cs="Times New Roman"/>
@@ -11357,6 +12173,7 @@
         <w:t xml:space="preserve">         </w:t>
       </w:r>
       <w:proofErr w:type="spellStart"/>
+      <w:proofErr w:type="gramStart"/>
       <w:r>
         <w:rPr>
           <w:rFonts w:ascii="Consolas" w:eastAsia="Times New Roman" w:hAnsi="Consolas" w:cs="Times New Roman"/>
@@ -11384,7 +12201,22 @@
           <w:lang w:eastAsia="es-ES"/>
           <w14:ligatures w14:val="none"/>
         </w:rPr>
-        <w:t>(i = 1; i&lt;</w:t>
+        <w:t>(</w:t>
+      </w:r>
+      <w:proofErr w:type="gramEnd"/>
+      <w:r>
+        <w:rPr>
+          <w:rFonts w:ascii="Consolas" w:eastAsia="Times New Roman" w:hAnsi="Consolas" w:cs="Times New Roman"/>
+          <w:i/>
+          <w:iCs/>
+          <w:color w:val="697098"/>
+          <w:kern w:val="0"/>
+          <w:sz w:val="21"/>
+          <w:szCs w:val="21"/>
+          <w:lang w:eastAsia="es-ES"/>
+          <w14:ligatures w14:val="none"/>
+        </w:rPr>
+        <w:t>i = 1; i&lt;</w:t>
       </w:r>
       <w:proofErr w:type="spellStart"/>
       <w:r>
@@ -11550,8 +12382,24 @@
           <w:lang w:eastAsia="es-ES"/>
           <w14:ligatures w14:val="none"/>
         </w:rPr>
-        <w:t>[i], "-h") == 0){</w:t>
-      </w:r>
+        <w:t xml:space="preserve">[i], "-h") == </w:t>
+      </w:r>
+      <w:proofErr w:type="gramStart"/>
+      <w:r>
+        <w:rPr>
+          <w:rFonts w:ascii="Consolas" w:eastAsia="Times New Roman" w:hAnsi="Consolas" w:cs="Times New Roman"/>
+          <w:i/>
+          <w:iCs/>
+          <w:color w:val="697098"/>
+          <w:kern w:val="0"/>
+          <w:sz w:val="21"/>
+          <w:szCs w:val="21"/>
+          <w:lang w:eastAsia="es-ES"/>
+          <w14:ligatures w14:val="none"/>
+        </w:rPr>
+        <w:t>0){</w:t>
+      </w:r>
+      <w:proofErr w:type="gramEnd"/>
     </w:p>
     <w:p>
       <w:pPr>
@@ -11629,6 +12477,7 @@
         <w:t>(</w:t>
       </w:r>
       <w:proofErr w:type="spellStart"/>
+      <w:proofErr w:type="gramStart"/>
       <w:r>
         <w:rPr>
           <w:rFonts w:ascii="Consolas" w:eastAsia="Times New Roman" w:hAnsi="Consolas" w:cs="Times New Roman"/>
@@ -11656,7 +12505,22 @@
           <w:lang w:eastAsia="es-ES"/>
           <w14:ligatures w14:val="none"/>
         </w:rPr>
-        <w:t>[0]); //Imprimir mensaje de uso</w:t>
+        <w:t>[</w:t>
+      </w:r>
+      <w:proofErr w:type="gramEnd"/>
+      <w:r>
+        <w:rPr>
+          <w:rFonts w:ascii="Consolas" w:eastAsia="Times New Roman" w:hAnsi="Consolas" w:cs="Times New Roman"/>
+          <w:i/>
+          <w:iCs/>
+          <w:color w:val="697098"/>
+          <w:kern w:val="0"/>
+          <w:sz w:val="21"/>
+          <w:szCs w:val="21"/>
+          <w:lang w:eastAsia="es-ES"/>
+          <w14:ligatures w14:val="none"/>
+        </w:rPr>
+        <w:t>0]); //Imprimir mensaje de uso</w:t>
       </w:r>
     </w:p>
     <w:p>
@@ -11702,7 +12566,22 @@
           <w:lang w:eastAsia="es-ES"/>
           <w14:ligatures w14:val="none"/>
         </w:rPr>
-        <w:t xml:space="preserve">             }</w:t>
+        <w:t xml:space="preserve">           </w:t>
+      </w:r>
+      <w:proofErr w:type="gramStart"/>
+      <w:r>
+        <w:rPr>
+          <w:rFonts w:ascii="Consolas" w:eastAsia="Times New Roman" w:hAnsi="Consolas" w:cs="Times New Roman"/>
+          <w:i/>
+          <w:iCs/>
+          <w:color w:val="697098"/>
+          <w:kern w:val="0"/>
+          <w:sz w:val="21"/>
+          <w:szCs w:val="21"/>
+          <w:lang w:eastAsia="es-ES"/>
+          <w14:ligatures w14:val="none"/>
+        </w:rPr>
+        <w:t>  }</w:t>
       </w:r>
       <w:proofErr w:type="spellStart"/>
       <w:r>
@@ -11720,6 +12599,7 @@
         <w:t>else</w:t>
       </w:r>
       <w:proofErr w:type="spellEnd"/>
+      <w:proofErr w:type="gramEnd"/>
       <w:r>
         <w:rPr>
           <w:rFonts w:ascii="Consolas" w:eastAsia="Times New Roman" w:hAnsi="Consolas" w:cs="Times New Roman"/>
@@ -11974,7 +12854,22 @@
           <w:lang w:eastAsia="es-ES"/>
           <w14:ligatures w14:val="none"/>
         </w:rPr>
-        <w:t xml:space="preserve">             }</w:t>
+        <w:t xml:space="preserve">           </w:t>
+      </w:r>
+      <w:proofErr w:type="gramStart"/>
+      <w:r>
+        <w:rPr>
+          <w:rFonts w:ascii="Consolas" w:eastAsia="Times New Roman" w:hAnsi="Consolas" w:cs="Times New Roman"/>
+          <w:i/>
+          <w:iCs/>
+          <w:color w:val="697098"/>
+          <w:kern w:val="0"/>
+          <w:sz w:val="21"/>
+          <w:szCs w:val="21"/>
+          <w:lang w:eastAsia="es-ES"/>
+          <w14:ligatures w14:val="none"/>
+        </w:rPr>
+        <w:t>  }</w:t>
       </w:r>
       <w:proofErr w:type="spellStart"/>
       <w:r>
@@ -11992,6 +12887,7 @@
         <w:t>else</w:t>
       </w:r>
       <w:proofErr w:type="spellEnd"/>
+      <w:proofErr w:type="gramEnd"/>
       <w:r>
         <w:rPr>
           <w:rFonts w:ascii="Consolas" w:eastAsia="Times New Roman" w:hAnsi="Consolas" w:cs="Times New Roman"/>
@@ -12246,7 +13142,22 @@
           <w:lang w:eastAsia="es-ES"/>
           <w14:ligatures w14:val="none"/>
         </w:rPr>
-        <w:t xml:space="preserve">             }</w:t>
+        <w:t xml:space="preserve">           </w:t>
+      </w:r>
+      <w:proofErr w:type="gramStart"/>
+      <w:r>
+        <w:rPr>
+          <w:rFonts w:ascii="Consolas" w:eastAsia="Times New Roman" w:hAnsi="Consolas" w:cs="Times New Roman"/>
+          <w:i/>
+          <w:iCs/>
+          <w:color w:val="697098"/>
+          <w:kern w:val="0"/>
+          <w:sz w:val="21"/>
+          <w:szCs w:val="21"/>
+          <w:lang w:eastAsia="es-ES"/>
+          <w14:ligatures w14:val="none"/>
+        </w:rPr>
+        <w:t>  }</w:t>
       </w:r>
       <w:proofErr w:type="spellStart"/>
       <w:r>
@@ -12264,6 +13175,7 @@
         <w:t>else</w:t>
       </w:r>
       <w:proofErr w:type="spellEnd"/>
+      <w:proofErr w:type="gramEnd"/>
       <w:r>
         <w:rPr>
           <w:rFonts w:ascii="Consolas" w:eastAsia="Times New Roman" w:hAnsi="Consolas" w:cs="Times New Roman"/>
@@ -12504,7 +13416,22 @@
           <w:lang w:eastAsia="es-ES"/>
           <w14:ligatures w14:val="none"/>
         </w:rPr>
-        <w:t xml:space="preserve">             }</w:t>
+        <w:t xml:space="preserve">           </w:t>
+      </w:r>
+      <w:proofErr w:type="gramStart"/>
+      <w:r>
+        <w:rPr>
+          <w:rFonts w:ascii="Consolas" w:eastAsia="Times New Roman" w:hAnsi="Consolas" w:cs="Times New Roman"/>
+          <w:i/>
+          <w:iCs/>
+          <w:color w:val="697098"/>
+          <w:kern w:val="0"/>
+          <w:sz w:val="21"/>
+          <w:szCs w:val="21"/>
+          <w:lang w:eastAsia="es-ES"/>
+          <w14:ligatures w14:val="none"/>
+        </w:rPr>
+        <w:t>  }</w:t>
       </w:r>
       <w:proofErr w:type="spellStart"/>
       <w:r>
@@ -12522,6 +13449,7 @@
         <w:t>else</w:t>
       </w:r>
       <w:proofErr w:type="spellEnd"/>
+      <w:proofErr w:type="gramEnd"/>
       <w:r>
         <w:rPr>
           <w:rFonts w:ascii="Consolas" w:eastAsia="Times New Roman" w:hAnsi="Consolas" w:cs="Times New Roman"/>
@@ -12762,7 +13690,22 @@
           <w:lang w:eastAsia="es-ES"/>
           <w14:ligatures w14:val="none"/>
         </w:rPr>
-        <w:t xml:space="preserve">             }</w:t>
+        <w:t xml:space="preserve">           </w:t>
+      </w:r>
+      <w:proofErr w:type="gramStart"/>
+      <w:r>
+        <w:rPr>
+          <w:rFonts w:ascii="Consolas" w:eastAsia="Times New Roman" w:hAnsi="Consolas" w:cs="Times New Roman"/>
+          <w:i/>
+          <w:iCs/>
+          <w:color w:val="697098"/>
+          <w:kern w:val="0"/>
+          <w:sz w:val="21"/>
+          <w:szCs w:val="21"/>
+          <w:lang w:eastAsia="es-ES"/>
+          <w14:ligatures w14:val="none"/>
+        </w:rPr>
+        <w:t>  }</w:t>
       </w:r>
       <w:proofErr w:type="spellStart"/>
       <w:r>
@@ -12780,6 +13723,7 @@
         <w:t>else</w:t>
       </w:r>
       <w:proofErr w:type="spellEnd"/>
+      <w:proofErr w:type="gramEnd"/>
       <w:r>
         <w:rPr>
           <w:rFonts w:ascii="Consolas" w:eastAsia="Times New Roman" w:hAnsi="Consolas" w:cs="Times New Roman"/>
@@ -12871,6 +13815,7 @@
         <w:t>(</w:t>
       </w:r>
       <w:proofErr w:type="spellStart"/>
+      <w:proofErr w:type="gramStart"/>
       <w:r>
         <w:rPr>
           <w:rFonts w:ascii="Consolas" w:eastAsia="Times New Roman" w:hAnsi="Consolas" w:cs="Times New Roman"/>
@@ -12898,7 +13843,22 @@
           <w:lang w:eastAsia="es-ES"/>
           <w14:ligatures w14:val="none"/>
         </w:rPr>
-        <w:t>[0]); //Imprimir mensaje de uso</w:t>
+        <w:t>[</w:t>
+      </w:r>
+      <w:proofErr w:type="gramEnd"/>
+      <w:r>
+        <w:rPr>
+          <w:rFonts w:ascii="Consolas" w:eastAsia="Times New Roman" w:hAnsi="Consolas" w:cs="Times New Roman"/>
+          <w:i/>
+          <w:iCs/>
+          <w:color w:val="697098"/>
+          <w:kern w:val="0"/>
+          <w:sz w:val="21"/>
+          <w:szCs w:val="21"/>
+          <w:lang w:eastAsia="es-ES"/>
+          <w14:ligatures w14:val="none"/>
+        </w:rPr>
+        <w:t>0]); //Imprimir mensaje de uso</w:t>
       </w:r>
     </w:p>
     <w:p>
@@ -13118,6 +14078,7 @@
         <w:t xml:space="preserve"> </w:t>
       </w:r>
       <w:proofErr w:type="spellStart"/>
+      <w:proofErr w:type="gramStart"/>
       <w:r>
         <w:t>main</w:t>
       </w:r>
@@ -13126,6 +14087,7 @@
         <w:t>(</w:t>
       </w:r>
       <w:proofErr w:type="spellStart"/>
+      <w:proofErr w:type="gramEnd"/>
       <w:r>
         <w:t>int</w:t>
       </w:r>
@@ -13391,12 +14353,17 @@
         <w:t>“</w:t>
       </w:r>
       <w:proofErr w:type="spellStart"/>
+      <w:proofErr w:type="gramStart"/>
       <w:r>
         <w:t>mlockall</w:t>
       </w:r>
       <w:proofErr w:type="spellEnd"/>
       <w:r>
-        <w:t>(MCL_CURRENT | MCL_FUTURE)”. Siempre igual</w:t>
+        <w:t>(</w:t>
+      </w:r>
+      <w:proofErr w:type="gramEnd"/>
+      <w:r>
+        <w:t>MCL_CURRENT | MCL_FUTURE)”. Siempre igual</w:t>
       </w:r>
     </w:p>
     <w:p>
@@ -13447,8 +14414,13 @@
         <w:t xml:space="preserve"> la prioridad 0, mediante “</w:t>
       </w:r>
       <w:proofErr w:type="spellStart"/>
-      <w:r>
-        <w:t>param.sched_priority</w:t>
+      <w:proofErr w:type="gramStart"/>
+      <w:r>
+        <w:t>param.sched</w:t>
+      </w:r>
+      <w:proofErr w:type="gramEnd"/>
+      <w:r>
+        <w:t>_priority</w:t>
       </w:r>
       <w:proofErr w:type="spellEnd"/>
       <w:r>
@@ -13468,6 +14440,7 @@
         </w:rPr>
       </w:pPr>
       <w:r>
+        <w:lastRenderedPageBreak/>
         <w:t xml:space="preserve">Se almacena en </w:t>
       </w:r>
       <w:proofErr w:type="spellStart"/>
@@ -13496,11 +14469,19 @@
       </w:r>
       <w:proofErr w:type="spellStart"/>
       <w:r>
-        <w:t>pthread_self</w:t>
-      </w:r>
-      <w:proofErr w:type="spellEnd"/>
-      <w:r>
-        <w:t>(), SCHED_FIFO, &amp;</w:t>
+        <w:t>pthread_</w:t>
+      </w:r>
+      <w:proofErr w:type="gramStart"/>
+      <w:r>
+        <w:t>self</w:t>
+      </w:r>
+      <w:proofErr w:type="spellEnd"/>
+      <w:r>
+        <w:t>(</w:t>
+      </w:r>
+      <w:proofErr w:type="gramEnd"/>
+      <w:r>
+        <w:t>), SCHED_FIFO, &amp;</w:t>
       </w:r>
       <w:proofErr w:type="spellStart"/>
       <w:r>
@@ -13559,16 +14540,20 @@
         </w:rPr>
       </w:pPr>
       <w:r>
-        <w:lastRenderedPageBreak/>
         <w:t>Se añaden al set las señales correspondientes. “</w:t>
       </w:r>
       <w:proofErr w:type="spellStart"/>
+      <w:proofErr w:type="gramStart"/>
       <w:r>
         <w:t>sigaddset</w:t>
       </w:r>
       <w:proofErr w:type="spellEnd"/>
       <w:r>
-        <w:t>(&amp;</w:t>
+        <w:t>(</w:t>
+      </w:r>
+      <w:proofErr w:type="gramEnd"/>
+      <w:r>
+        <w:t>&amp;</w:t>
       </w:r>
       <w:proofErr w:type="spellStart"/>
       <w:r>
@@ -13599,11 +14584,19 @@
       </w:r>
       <w:proofErr w:type="spellStart"/>
       <w:r>
-        <w:t>pthread_sigmask</w:t>
-      </w:r>
-      <w:proofErr w:type="spellEnd"/>
-      <w:r>
-        <w:t>(SIG_BLOCK, &amp;</w:t>
+        <w:t>pthread_</w:t>
+      </w:r>
+      <w:proofErr w:type="gramStart"/>
+      <w:r>
+        <w:t>sigmask</w:t>
+      </w:r>
+      <w:proofErr w:type="spellEnd"/>
+      <w:r>
+        <w:t>(</w:t>
+      </w:r>
+      <w:proofErr w:type="gramEnd"/>
+      <w:r>
+        <w:t>SIG_BLOCK, &amp;</w:t>
       </w:r>
       <w:proofErr w:type="spellStart"/>
       <w:r>
@@ -13660,9 +14653,14 @@
       </w:r>
       <w:proofErr w:type="spellStart"/>
       <w:r>
-        <w:t>shared_data.cont</w:t>
-      </w:r>
-      <w:proofErr w:type="spellEnd"/>
+        <w:t>shared_</w:t>
+      </w:r>
+      <w:proofErr w:type="gramStart"/>
+      <w:r>
+        <w:t>data.cont</w:t>
+      </w:r>
+      <w:proofErr w:type="spellEnd"/>
+      <w:proofErr w:type="gramEnd"/>
       <w:r>
         <w:t>=0”.</w:t>
       </w:r>
@@ -13692,11 +14690,19 @@
       </w:r>
       <w:proofErr w:type="spellStart"/>
       <w:r>
-        <w:t>pthread_mutex_init</w:t>
-      </w:r>
-      <w:proofErr w:type="spellEnd"/>
-      <w:r>
-        <w:t>(&amp;</w:t>
+        <w:t>pthread_mutex_</w:t>
+      </w:r>
+      <w:proofErr w:type="gramStart"/>
+      <w:r>
+        <w:t>init</w:t>
+      </w:r>
+      <w:proofErr w:type="spellEnd"/>
+      <w:r>
+        <w:t>(</w:t>
+      </w:r>
+      <w:proofErr w:type="gramEnd"/>
+      <w:r>
+        <w:t>&amp;</w:t>
       </w:r>
       <w:proofErr w:type="spellStart"/>
       <w:r>
@@ -13780,11 +14786,19 @@
       </w:r>
       <w:proofErr w:type="spellStart"/>
       <w:r>
-        <w:t>pthread_attr_setinheritsched</w:t>
-      </w:r>
-      <w:proofErr w:type="spellEnd"/>
-      <w:r>
-        <w:t>(&amp;</w:t>
+        <w:t>pthread_attr_</w:t>
+      </w:r>
+      <w:proofErr w:type="gramStart"/>
+      <w:r>
+        <w:t>setinheritsched</w:t>
+      </w:r>
+      <w:proofErr w:type="spellEnd"/>
+      <w:r>
+        <w:t>(</w:t>
+      </w:r>
+      <w:proofErr w:type="gramEnd"/>
+      <w:r>
+        <w:t>&amp;</w:t>
       </w:r>
       <w:proofErr w:type="spellStart"/>
       <w:r>
@@ -13812,11 +14826,19 @@
       </w:r>
       <w:proofErr w:type="spellStart"/>
       <w:r>
-        <w:t>pthread_attr_setschedpolicy</w:t>
-      </w:r>
-      <w:proofErr w:type="spellEnd"/>
-      <w:r>
-        <w:t>(&amp;</w:t>
+        <w:t>pthread_attr_</w:t>
+      </w:r>
+      <w:proofErr w:type="gramStart"/>
+      <w:r>
+        <w:t>setschedpolicy</w:t>
+      </w:r>
+      <w:proofErr w:type="spellEnd"/>
+      <w:r>
+        <w:t>(</w:t>
+      </w:r>
+      <w:proofErr w:type="gramEnd"/>
+      <w:r>
+        <w:t>&amp;</w:t>
       </w:r>
       <w:proofErr w:type="spellStart"/>
       <w:r>
@@ -13859,8 +14881,13 @@
         <w:t>“</w:t>
       </w:r>
       <w:proofErr w:type="spellStart"/>
-      <w:r>
-        <w:t>param.sched_priority</w:t>
+      <w:proofErr w:type="gramStart"/>
+      <w:r>
+        <w:t>param.sched</w:t>
+      </w:r>
+      <w:proofErr w:type="gramEnd"/>
+      <w:r>
+        <w:t>_priority</w:t>
       </w:r>
       <w:proofErr w:type="spellEnd"/>
       <w:r>
@@ -13892,11 +14919,19 @@
       </w:r>
       <w:proofErr w:type="spellStart"/>
       <w:r>
-        <w:t>pthread_attr_setschedparam</w:t>
-      </w:r>
-      <w:proofErr w:type="spellEnd"/>
-      <w:r>
-        <w:t>(&amp;</w:t>
+        <w:t>pthread_attr_</w:t>
+      </w:r>
+      <w:proofErr w:type="gramStart"/>
+      <w:r>
+        <w:t>setschedparam</w:t>
+      </w:r>
+      <w:proofErr w:type="spellEnd"/>
+      <w:r>
+        <w:t>(</w:t>
+      </w:r>
+      <w:proofErr w:type="gramEnd"/>
+      <w:r>
+        <w:t>&amp;</w:t>
       </w:r>
       <w:proofErr w:type="spellStart"/>
       <w:r>
@@ -13935,11 +14970,19 @@
       </w:r>
       <w:proofErr w:type="spellStart"/>
       <w:r>
-        <w:t>pthread_create</w:t>
-      </w:r>
-      <w:proofErr w:type="spellEnd"/>
-      <w:r>
-        <w:t>(&amp;t, &amp;</w:t>
+        <w:t>pthread_</w:t>
+      </w:r>
+      <w:proofErr w:type="gramStart"/>
+      <w:r>
+        <w:t>create</w:t>
+      </w:r>
+      <w:proofErr w:type="spellEnd"/>
+      <w:r>
+        <w:t>(</w:t>
+      </w:r>
+      <w:proofErr w:type="gramEnd"/>
+      <w:r>
+        <w:t>&amp;t, &amp;</w:t>
       </w:r>
       <w:proofErr w:type="spellStart"/>
       <w:r>
@@ -14039,11 +15082,19 @@
       </w:r>
       <w:proofErr w:type="spellStart"/>
       <w:r>
-        <w:t>pthread_join</w:t>
-      </w:r>
-      <w:proofErr w:type="spellEnd"/>
-      <w:r>
-        <w:t>(t, NULL);</w:t>
+        <w:t>pthread_</w:t>
+      </w:r>
+      <w:proofErr w:type="gramStart"/>
+      <w:r>
+        <w:t>join</w:t>
+      </w:r>
+      <w:proofErr w:type="spellEnd"/>
+      <w:r>
+        <w:t>(</w:t>
+      </w:r>
+      <w:proofErr w:type="gramEnd"/>
+      <w:r>
+        <w:t>t, NULL);</w:t>
       </w:r>
     </w:p>
     <w:p>
@@ -14079,9 +15130,14 @@
       </w:r>
       <w:proofErr w:type="spellStart"/>
       <w:r>
-        <w:t>shared_data.mutex</w:t>
-      </w:r>
-      <w:proofErr w:type="spellEnd"/>
+        <w:t>shared_</w:t>
+      </w:r>
+      <w:proofErr w:type="gramStart"/>
+      <w:r>
+        <w:t>data.mutex</w:t>
+      </w:r>
+      <w:proofErr w:type="spellEnd"/>
+      <w:proofErr w:type="gramEnd"/>
       <w:r>
         <w:t>)</w:t>
       </w:r>
@@ -14151,6 +15207,7 @@
         <w:t xml:space="preserve"> </w:t>
       </w:r>
       <w:proofErr w:type="spellStart"/>
+      <w:proofErr w:type="gramStart"/>
       <w:r>
         <w:rPr>
           <w:rFonts w:ascii="Consolas" w:eastAsia="Times New Roman" w:hAnsi="Consolas" w:cs="Times New Roman"/>
@@ -14177,6 +15234,7 @@
         <w:t>(</w:t>
       </w:r>
       <w:proofErr w:type="spellStart"/>
+      <w:proofErr w:type="gramEnd"/>
       <w:r>
         <w:rPr>
           <w:rFonts w:ascii="Consolas" w:eastAsia="Times New Roman" w:hAnsi="Consolas" w:cs="Times New Roman"/>
@@ -15208,6 +16266,7 @@
         <w:t xml:space="preserve">    </w:t>
       </w:r>
       <w:proofErr w:type="spellStart"/>
+      <w:proofErr w:type="gramStart"/>
       <w:r>
         <w:rPr>
           <w:rFonts w:ascii="Consolas" w:eastAsia="Times New Roman" w:hAnsi="Consolas" w:cs="Times New Roman"/>
@@ -15231,7 +16290,20 @@
           <w:lang w:eastAsia="es-ES"/>
           <w14:ligatures w14:val="none"/>
         </w:rPr>
-        <w:t xml:space="preserve">(MCL_CURRENT </w:t>
+        <w:t>(</w:t>
+      </w:r>
+      <w:proofErr w:type="gramEnd"/>
+      <w:r>
+        <w:rPr>
+          <w:rFonts w:ascii="Consolas" w:eastAsia="Times New Roman" w:hAnsi="Consolas" w:cs="Times New Roman"/>
+          <w:color w:val="82AAFF"/>
+          <w:kern w:val="0"/>
+          <w:sz w:val="21"/>
+          <w:szCs w:val="21"/>
+          <w:lang w:eastAsia="es-ES"/>
+          <w14:ligatures w14:val="none"/>
+        </w:rPr>
+        <w:t xml:space="preserve">MCL_CURRENT </w:t>
       </w:r>
       <w:r>
         <w:rPr>
@@ -15444,6 +16516,7 @@
         <w:t xml:space="preserve">    </w:t>
       </w:r>
       <w:proofErr w:type="spellStart"/>
+      <w:proofErr w:type="gramStart"/>
       <w:r>
         <w:rPr>
           <w:rFonts w:ascii="Consolas" w:eastAsia="Times New Roman" w:hAnsi="Consolas" w:cs="Times New Roman"/>
@@ -15478,7 +16551,20 @@
           <w:lang w:eastAsia="es-ES"/>
           <w14:ligatures w14:val="none"/>
         </w:rPr>
-        <w:t>sched_priority</w:t>
+        <w:t>sched</w:t>
+      </w:r>
+      <w:proofErr w:type="gramEnd"/>
+      <w:r>
+        <w:rPr>
+          <w:rFonts w:ascii="Consolas" w:eastAsia="Times New Roman" w:hAnsi="Consolas" w:cs="Times New Roman"/>
+          <w:color w:val="89DDFF"/>
+          <w:kern w:val="0"/>
+          <w:sz w:val="21"/>
+          <w:szCs w:val="21"/>
+          <w:lang w:eastAsia="es-ES"/>
+          <w14:ligatures w14:val="none"/>
+        </w:rPr>
+        <w:t>_priority</w:t>
       </w:r>
       <w:proofErr w:type="spellEnd"/>
       <w:r>
@@ -15605,9 +16691,9 @@
           <w:lang w:eastAsia="es-ES"/>
           <w14:ligatures w14:val="none"/>
         </w:rPr>
-        <w:t>pthread_self</w:t>
-      </w:r>
-      <w:proofErr w:type="spellEnd"/>
+        <w:t>pthread_</w:t>
+      </w:r>
+      <w:proofErr w:type="gramStart"/>
       <w:r>
         <w:rPr>
           <w:rFonts w:ascii="Consolas" w:eastAsia="Times New Roman" w:hAnsi="Consolas" w:cs="Times New Roman"/>
@@ -15618,7 +16704,33 @@
           <w:lang w:eastAsia="es-ES"/>
           <w14:ligatures w14:val="none"/>
         </w:rPr>
-        <w:t xml:space="preserve">(), SCHED_FIFO, </w:t>
+        <w:t>self</w:t>
+      </w:r>
+      <w:proofErr w:type="spellEnd"/>
+      <w:r>
+        <w:rPr>
+          <w:rFonts w:ascii="Consolas" w:eastAsia="Times New Roman" w:hAnsi="Consolas" w:cs="Times New Roman"/>
+          <w:color w:val="82AAFF"/>
+          <w:kern w:val="0"/>
+          <w:sz w:val="21"/>
+          <w:szCs w:val="21"/>
+          <w:lang w:eastAsia="es-ES"/>
+          <w14:ligatures w14:val="none"/>
+        </w:rPr>
+        <w:t>(</w:t>
+      </w:r>
+      <w:proofErr w:type="gramEnd"/>
+      <w:r>
+        <w:rPr>
+          <w:rFonts w:ascii="Consolas" w:eastAsia="Times New Roman" w:hAnsi="Consolas" w:cs="Times New Roman"/>
+          <w:color w:val="82AAFF"/>
+          <w:kern w:val="0"/>
+          <w:sz w:val="21"/>
+          <w:szCs w:val="21"/>
+          <w:lang w:eastAsia="es-ES"/>
+          <w14:ligatures w14:val="none"/>
+        </w:rPr>
+        <w:t xml:space="preserve">), SCHED_FIFO, </w:t>
       </w:r>
       <w:r>
         <w:rPr>
@@ -15828,6 +16940,7 @@
         <w:t xml:space="preserve">    </w:t>
       </w:r>
       <w:proofErr w:type="spellStart"/>
+      <w:proofErr w:type="gramStart"/>
       <w:r>
         <w:rPr>
           <w:rFonts w:ascii="Consolas" w:eastAsia="Times New Roman" w:hAnsi="Consolas" w:cs="Times New Roman"/>
@@ -15853,6 +16966,7 @@
         </w:rPr>
         <w:t>(</w:t>
       </w:r>
+      <w:proofErr w:type="gramEnd"/>
       <w:r>
         <w:rPr>
           <w:rFonts w:ascii="Consolas" w:eastAsia="Times New Roman" w:hAnsi="Consolas" w:cs="Times New Roman"/>
@@ -15967,6 +17081,7 @@
         <w:t xml:space="preserve">    </w:t>
       </w:r>
       <w:proofErr w:type="spellStart"/>
+      <w:proofErr w:type="gramStart"/>
       <w:r>
         <w:rPr>
           <w:rFonts w:ascii="Consolas" w:eastAsia="Times New Roman" w:hAnsi="Consolas" w:cs="Times New Roman"/>
@@ -15992,6 +17107,7 @@
         </w:rPr>
         <w:t>(</w:t>
       </w:r>
+      <w:proofErr w:type="gramEnd"/>
       <w:r>
         <w:rPr>
           <w:rFonts w:ascii="Consolas" w:eastAsia="Times New Roman" w:hAnsi="Consolas" w:cs="Times New Roman"/>
@@ -16106,6 +17222,7 @@
         <w:t xml:space="preserve">    </w:t>
       </w:r>
       <w:proofErr w:type="spellStart"/>
+      <w:proofErr w:type="gramStart"/>
       <w:r>
         <w:rPr>
           <w:rFonts w:ascii="Consolas" w:eastAsia="Times New Roman" w:hAnsi="Consolas" w:cs="Times New Roman"/>
@@ -16131,6 +17248,7 @@
         </w:rPr>
         <w:t>(</w:t>
       </w:r>
+      <w:proofErr w:type="gramEnd"/>
       <w:r>
         <w:rPr>
           <w:rFonts w:ascii="Consolas" w:eastAsia="Times New Roman" w:hAnsi="Consolas" w:cs="Times New Roman"/>
@@ -16245,6 +17363,7 @@
         <w:t xml:space="preserve">    </w:t>
       </w:r>
       <w:proofErr w:type="spellStart"/>
+      <w:proofErr w:type="gramStart"/>
       <w:r>
         <w:rPr>
           <w:rFonts w:ascii="Consolas" w:eastAsia="Times New Roman" w:hAnsi="Consolas" w:cs="Times New Roman"/>
@@ -16270,6 +17389,7 @@
         </w:rPr>
         <w:t>(</w:t>
       </w:r>
+      <w:proofErr w:type="gramEnd"/>
       <w:r>
         <w:rPr>
           <w:rFonts w:ascii="Consolas" w:eastAsia="Times New Roman" w:hAnsi="Consolas" w:cs="Times New Roman"/>
@@ -16394,9 +17514,9 @@
           <w:lang w:eastAsia="es-ES"/>
           <w14:ligatures w14:val="none"/>
         </w:rPr>
-        <w:t>pthread_sigmask</w:t>
-      </w:r>
-      <w:proofErr w:type="spellEnd"/>
+        <w:t>pthread_</w:t>
+      </w:r>
+      <w:proofErr w:type="gramStart"/>
       <w:r>
         <w:rPr>
           <w:rFonts w:ascii="Consolas" w:eastAsia="Times New Roman" w:hAnsi="Consolas" w:cs="Times New Roman"/>
@@ -16407,7 +17527,33 @@
           <w:lang w:eastAsia="es-ES"/>
           <w14:ligatures w14:val="none"/>
         </w:rPr>
-        <w:t xml:space="preserve">(SIG_BLOCK, </w:t>
+        <w:t>sigmask</w:t>
+      </w:r>
+      <w:proofErr w:type="spellEnd"/>
+      <w:r>
+        <w:rPr>
+          <w:rFonts w:ascii="Consolas" w:eastAsia="Times New Roman" w:hAnsi="Consolas" w:cs="Times New Roman"/>
+          <w:color w:val="82AAFF"/>
+          <w:kern w:val="0"/>
+          <w:sz w:val="21"/>
+          <w:szCs w:val="21"/>
+          <w:lang w:eastAsia="es-ES"/>
+          <w14:ligatures w14:val="none"/>
+        </w:rPr>
+        <w:t>(</w:t>
+      </w:r>
+      <w:proofErr w:type="gramEnd"/>
+      <w:r>
+        <w:rPr>
+          <w:rFonts w:ascii="Consolas" w:eastAsia="Times New Roman" w:hAnsi="Consolas" w:cs="Times New Roman"/>
+          <w:color w:val="82AAFF"/>
+          <w:kern w:val="0"/>
+          <w:sz w:val="21"/>
+          <w:szCs w:val="21"/>
+          <w:lang w:eastAsia="es-ES"/>
+          <w14:ligatures w14:val="none"/>
+        </w:rPr>
+        <w:t xml:space="preserve">SIG_BLOCK, </w:t>
       </w:r>
       <w:r>
         <w:rPr>
@@ -16512,7 +17658,20 @@
           <w:lang w:eastAsia="es-ES"/>
           <w14:ligatures w14:val="none"/>
         </w:rPr>
-        <w:t>shared_data</w:t>
+        <w:t>shared_</w:t>
+      </w:r>
+      <w:proofErr w:type="gramStart"/>
+      <w:r>
+        <w:rPr>
+          <w:rFonts w:ascii="Consolas" w:eastAsia="Times New Roman" w:hAnsi="Consolas" w:cs="Times New Roman"/>
+          <w:color w:val="FFCB6B"/>
+          <w:kern w:val="0"/>
+          <w:sz w:val="21"/>
+          <w:szCs w:val="21"/>
+          <w:lang w:eastAsia="es-ES"/>
+          <w14:ligatures w14:val="none"/>
+        </w:rPr>
+        <w:t>data</w:t>
       </w:r>
       <w:r>
         <w:rPr>
@@ -16539,6 +17698,7 @@
         <w:t>contA</w:t>
       </w:r>
       <w:proofErr w:type="spellEnd"/>
+      <w:proofErr w:type="gramEnd"/>
       <w:r>
         <w:rPr>
           <w:rFonts w:ascii="Consolas" w:eastAsia="Times New Roman" w:hAnsi="Consolas" w:cs="Times New Roman"/>
@@ -16613,7 +17773,20 @@
           <w:lang w:eastAsia="es-ES"/>
           <w14:ligatures w14:val="none"/>
         </w:rPr>
-        <w:t>shared_data</w:t>
+        <w:t>shared_</w:t>
+      </w:r>
+      <w:proofErr w:type="gramStart"/>
+      <w:r>
+        <w:rPr>
+          <w:rFonts w:ascii="Consolas" w:eastAsia="Times New Roman" w:hAnsi="Consolas" w:cs="Times New Roman"/>
+          <w:color w:val="FFCB6B"/>
+          <w:kern w:val="0"/>
+          <w:sz w:val="21"/>
+          <w:szCs w:val="21"/>
+          <w:lang w:eastAsia="es-ES"/>
+          <w14:ligatures w14:val="none"/>
+        </w:rPr>
+        <w:t>data</w:t>
       </w:r>
       <w:r>
         <w:rPr>
@@ -16640,6 +17813,7 @@
         <w:t>contB</w:t>
       </w:r>
       <w:proofErr w:type="spellEnd"/>
+      <w:proofErr w:type="gramEnd"/>
       <w:r>
         <w:rPr>
           <w:rFonts w:ascii="Consolas" w:eastAsia="Times New Roman" w:hAnsi="Consolas" w:cs="Times New Roman"/>
@@ -16701,6 +17875,7 @@
           <w:lang w:eastAsia="es-ES"/>
           <w14:ligatures w14:val="none"/>
         </w:rPr>
+        <w:lastRenderedPageBreak/>
         <w:t xml:space="preserve">    </w:t>
       </w:r>
       <w:proofErr w:type="spellStart"/>
@@ -16714,9 +17889,9 @@
           <w:lang w:eastAsia="es-ES"/>
           <w14:ligatures w14:val="none"/>
         </w:rPr>
-        <w:t>pthread_mutex_init</w:t>
-      </w:r>
-      <w:proofErr w:type="spellEnd"/>
+        <w:t>pthread_mutex_</w:t>
+      </w:r>
+      <w:proofErr w:type="gramStart"/>
       <w:r>
         <w:rPr>
           <w:rFonts w:ascii="Consolas" w:eastAsia="Times New Roman" w:hAnsi="Consolas" w:cs="Times New Roman"/>
@@ -16727,8 +17902,22 @@
           <w:lang w:eastAsia="es-ES"/>
           <w14:ligatures w14:val="none"/>
         </w:rPr>
+        <w:t>init</w:t>
+      </w:r>
+      <w:proofErr w:type="spellEnd"/>
+      <w:r>
+        <w:rPr>
+          <w:rFonts w:ascii="Consolas" w:eastAsia="Times New Roman" w:hAnsi="Consolas" w:cs="Times New Roman"/>
+          <w:color w:val="82AAFF"/>
+          <w:kern w:val="0"/>
+          <w:sz w:val="21"/>
+          <w:szCs w:val="21"/>
+          <w:lang w:eastAsia="es-ES"/>
+          <w14:ligatures w14:val="none"/>
+        </w:rPr>
         <w:t>(</w:t>
       </w:r>
+      <w:proofErr w:type="gramEnd"/>
       <w:r>
         <w:rPr>
           <w:rFonts w:ascii="Consolas" w:eastAsia="Times New Roman" w:hAnsi="Consolas" w:cs="Times New Roman"/>
@@ -16841,9 +18030,9 @@
           <w:lang w:eastAsia="es-ES"/>
           <w14:ligatures w14:val="none"/>
         </w:rPr>
-        <w:t>pthread_mutex_init</w:t>
-      </w:r>
-      <w:proofErr w:type="spellEnd"/>
+        <w:t>pthread_mutex_</w:t>
+      </w:r>
+      <w:proofErr w:type="gramStart"/>
       <w:r>
         <w:rPr>
           <w:rFonts w:ascii="Consolas" w:eastAsia="Times New Roman" w:hAnsi="Consolas" w:cs="Times New Roman"/>
@@ -16854,8 +18043,22 @@
           <w:lang w:eastAsia="es-ES"/>
           <w14:ligatures w14:val="none"/>
         </w:rPr>
+        <w:t>init</w:t>
+      </w:r>
+      <w:proofErr w:type="spellEnd"/>
+      <w:r>
+        <w:rPr>
+          <w:rFonts w:ascii="Consolas" w:eastAsia="Times New Roman" w:hAnsi="Consolas" w:cs="Times New Roman"/>
+          <w:color w:val="82AAFF"/>
+          <w:kern w:val="0"/>
+          <w:sz w:val="21"/>
+          <w:szCs w:val="21"/>
+          <w:lang w:eastAsia="es-ES"/>
+          <w14:ligatures w14:val="none"/>
+        </w:rPr>
         <w:t>(</w:t>
       </w:r>
+      <w:proofErr w:type="gramEnd"/>
       <w:r>
         <w:rPr>
           <w:rFonts w:ascii="Consolas" w:eastAsia="Times New Roman" w:hAnsi="Consolas" w:cs="Times New Roman"/>
@@ -16970,7 +18173,6 @@
           <w:lang w:eastAsia="es-ES"/>
           <w14:ligatures w14:val="none"/>
         </w:rPr>
-        <w:lastRenderedPageBreak/>
         <w:t xml:space="preserve">    </w:t>
       </w:r>
       <w:proofErr w:type="spellStart"/>
@@ -17087,9 +18289,9 @@
           <w:lang w:eastAsia="es-ES"/>
           <w14:ligatures w14:val="none"/>
         </w:rPr>
-        <w:t>pthread_attr_setinheritsched</w:t>
-      </w:r>
-      <w:proofErr w:type="spellEnd"/>
+        <w:t>pthread_attr_</w:t>
+      </w:r>
+      <w:proofErr w:type="gramStart"/>
       <w:r>
         <w:rPr>
           <w:rFonts w:ascii="Consolas" w:eastAsia="Times New Roman" w:hAnsi="Consolas" w:cs="Times New Roman"/>
@@ -17100,8 +18302,22 @@
           <w:lang w:eastAsia="es-ES"/>
           <w14:ligatures w14:val="none"/>
         </w:rPr>
+        <w:t>setinheritsched</w:t>
+      </w:r>
+      <w:proofErr w:type="spellEnd"/>
+      <w:r>
+        <w:rPr>
+          <w:rFonts w:ascii="Consolas" w:eastAsia="Times New Roman" w:hAnsi="Consolas" w:cs="Times New Roman"/>
+          <w:color w:val="82AAFF"/>
+          <w:kern w:val="0"/>
+          <w:sz w:val="21"/>
+          <w:szCs w:val="21"/>
+          <w:lang w:eastAsia="es-ES"/>
+          <w14:ligatures w14:val="none"/>
+        </w:rPr>
         <w:t>(</w:t>
       </w:r>
+      <w:proofErr w:type="gramEnd"/>
       <w:r>
         <w:rPr>
           <w:rFonts w:ascii="Consolas" w:eastAsia="Times New Roman" w:hAnsi="Consolas" w:cs="Times New Roman"/>
@@ -17190,9 +18406,9 @@
           <w:lang w:eastAsia="es-ES"/>
           <w14:ligatures w14:val="none"/>
         </w:rPr>
-        <w:t>pthread_attr_setschedpolicy</w:t>
-      </w:r>
-      <w:proofErr w:type="spellEnd"/>
+        <w:t>pthread_attr_</w:t>
+      </w:r>
+      <w:proofErr w:type="gramStart"/>
       <w:r>
         <w:rPr>
           <w:rFonts w:ascii="Consolas" w:eastAsia="Times New Roman" w:hAnsi="Consolas" w:cs="Times New Roman"/>
@@ -17203,8 +18419,22 @@
           <w:lang w:eastAsia="es-ES"/>
           <w14:ligatures w14:val="none"/>
         </w:rPr>
+        <w:t>setschedpolicy</w:t>
+      </w:r>
+      <w:proofErr w:type="spellEnd"/>
+      <w:r>
+        <w:rPr>
+          <w:rFonts w:ascii="Consolas" w:eastAsia="Times New Roman" w:hAnsi="Consolas" w:cs="Times New Roman"/>
+          <w:color w:val="82AAFF"/>
+          <w:kern w:val="0"/>
+          <w:sz w:val="21"/>
+          <w:szCs w:val="21"/>
+          <w:lang w:eastAsia="es-ES"/>
+          <w14:ligatures w14:val="none"/>
+        </w:rPr>
         <w:t>(</w:t>
       </w:r>
+      <w:proofErr w:type="gramEnd"/>
       <w:r>
         <w:rPr>
           <w:rFonts w:ascii="Consolas" w:eastAsia="Times New Roman" w:hAnsi="Consolas" w:cs="Times New Roman"/>
@@ -17298,6 +18528,7 @@
         <w:t xml:space="preserve">    </w:t>
       </w:r>
       <w:proofErr w:type="spellStart"/>
+      <w:proofErr w:type="gramStart"/>
       <w:r>
         <w:rPr>
           <w:rFonts w:ascii="Consolas" w:eastAsia="Times New Roman" w:hAnsi="Consolas" w:cs="Times New Roman"/>
@@ -17332,7 +18563,20 @@
           <w:lang w:eastAsia="es-ES"/>
           <w14:ligatures w14:val="none"/>
         </w:rPr>
-        <w:t>sched_priority</w:t>
+        <w:t>sched</w:t>
+      </w:r>
+      <w:proofErr w:type="gramEnd"/>
+      <w:r>
+        <w:rPr>
+          <w:rFonts w:ascii="Consolas" w:eastAsia="Times New Roman" w:hAnsi="Consolas" w:cs="Times New Roman"/>
+          <w:color w:val="89DDFF"/>
+          <w:kern w:val="0"/>
+          <w:sz w:val="21"/>
+          <w:szCs w:val="21"/>
+          <w:lang w:eastAsia="es-ES"/>
+          <w14:ligatures w14:val="none"/>
+        </w:rPr>
+        <w:t>_priority</w:t>
       </w:r>
       <w:proofErr w:type="spellEnd"/>
       <w:r>
@@ -17433,9 +18677,9 @@
           <w:lang w:eastAsia="es-ES"/>
           <w14:ligatures w14:val="none"/>
         </w:rPr>
-        <w:t>pthread_attr_setschedparam</w:t>
-      </w:r>
-      <w:proofErr w:type="spellEnd"/>
+        <w:t>pthread_attr_</w:t>
+      </w:r>
+      <w:proofErr w:type="gramStart"/>
       <w:r>
         <w:rPr>
           <w:rFonts w:ascii="Consolas" w:eastAsia="Times New Roman" w:hAnsi="Consolas" w:cs="Times New Roman"/>
@@ -17446,8 +18690,22 @@
           <w:lang w:eastAsia="es-ES"/>
           <w14:ligatures w14:val="none"/>
         </w:rPr>
+        <w:t>setschedparam</w:t>
+      </w:r>
+      <w:proofErr w:type="spellEnd"/>
+      <w:r>
+        <w:rPr>
+          <w:rFonts w:ascii="Consolas" w:eastAsia="Times New Roman" w:hAnsi="Consolas" w:cs="Times New Roman"/>
+          <w:color w:val="82AAFF"/>
+          <w:kern w:val="0"/>
+          <w:sz w:val="21"/>
+          <w:szCs w:val="21"/>
+          <w:lang w:eastAsia="es-ES"/>
+          <w14:ligatures w14:val="none"/>
+        </w:rPr>
         <w:t>(</w:t>
       </w:r>
+      <w:proofErr w:type="gramEnd"/>
       <w:r>
         <w:rPr>
           <w:rFonts w:ascii="Consolas" w:eastAsia="Times New Roman" w:hAnsi="Consolas" w:cs="Times New Roman"/>
@@ -17574,9 +18832,9 @@
           <w:lang w:eastAsia="es-ES"/>
           <w14:ligatures w14:val="none"/>
         </w:rPr>
-        <w:t>pthread_create</w:t>
-      </w:r>
-      <w:proofErr w:type="spellEnd"/>
+        <w:t>pthread_</w:t>
+      </w:r>
+      <w:proofErr w:type="gramStart"/>
       <w:r>
         <w:rPr>
           <w:rFonts w:ascii="Consolas" w:eastAsia="Times New Roman" w:hAnsi="Consolas" w:cs="Times New Roman"/>
@@ -17587,8 +18845,22 @@
           <w:lang w:eastAsia="es-ES"/>
           <w14:ligatures w14:val="none"/>
         </w:rPr>
+        <w:t>create</w:t>
+      </w:r>
+      <w:proofErr w:type="spellEnd"/>
+      <w:r>
+        <w:rPr>
+          <w:rFonts w:ascii="Consolas" w:eastAsia="Times New Roman" w:hAnsi="Consolas" w:cs="Times New Roman"/>
+          <w:color w:val="82AAFF"/>
+          <w:kern w:val="0"/>
+          <w:sz w:val="21"/>
+          <w:szCs w:val="21"/>
+          <w:lang w:eastAsia="es-ES"/>
+          <w14:ligatures w14:val="none"/>
+        </w:rPr>
         <w:t>(</w:t>
       </w:r>
+      <w:proofErr w:type="gramEnd"/>
       <w:r>
         <w:rPr>
           <w:rFonts w:ascii="Consolas" w:eastAsia="Times New Roman" w:hAnsi="Consolas" w:cs="Times New Roman"/>
@@ -17782,6 +19054,7 @@
         <w:t xml:space="preserve">    </w:t>
       </w:r>
       <w:proofErr w:type="spellStart"/>
+      <w:proofErr w:type="gramStart"/>
       <w:r>
         <w:rPr>
           <w:rFonts w:ascii="Consolas" w:eastAsia="Times New Roman" w:hAnsi="Consolas" w:cs="Times New Roman"/>
@@ -17816,7 +19089,20 @@
           <w:lang w:eastAsia="es-ES"/>
           <w14:ligatures w14:val="none"/>
         </w:rPr>
-        <w:t>sched_priority</w:t>
+        <w:t>sched</w:t>
+      </w:r>
+      <w:proofErr w:type="gramEnd"/>
+      <w:r>
+        <w:rPr>
+          <w:rFonts w:ascii="Consolas" w:eastAsia="Times New Roman" w:hAnsi="Consolas" w:cs="Times New Roman"/>
+          <w:color w:val="89DDFF"/>
+          <w:kern w:val="0"/>
+          <w:sz w:val="21"/>
+          <w:szCs w:val="21"/>
+          <w:lang w:eastAsia="es-ES"/>
+          <w14:ligatures w14:val="none"/>
+        </w:rPr>
+        <w:t>_priority</w:t>
       </w:r>
       <w:proofErr w:type="spellEnd"/>
       <w:r>
@@ -17917,9 +19203,9 @@
           <w:lang w:eastAsia="es-ES"/>
           <w14:ligatures w14:val="none"/>
         </w:rPr>
-        <w:t>pthread_attr_setschedparam</w:t>
-      </w:r>
-      <w:proofErr w:type="spellEnd"/>
+        <w:t>pthread_attr_</w:t>
+      </w:r>
+      <w:proofErr w:type="gramStart"/>
       <w:r>
         <w:rPr>
           <w:rFonts w:ascii="Consolas" w:eastAsia="Times New Roman" w:hAnsi="Consolas" w:cs="Times New Roman"/>
@@ -17930,8 +19216,22 @@
           <w:lang w:eastAsia="es-ES"/>
           <w14:ligatures w14:val="none"/>
         </w:rPr>
+        <w:t>setschedparam</w:t>
+      </w:r>
+      <w:proofErr w:type="spellEnd"/>
+      <w:r>
+        <w:rPr>
+          <w:rFonts w:ascii="Consolas" w:eastAsia="Times New Roman" w:hAnsi="Consolas" w:cs="Times New Roman"/>
+          <w:color w:val="82AAFF"/>
+          <w:kern w:val="0"/>
+          <w:sz w:val="21"/>
+          <w:szCs w:val="21"/>
+          <w:lang w:eastAsia="es-ES"/>
+          <w14:ligatures w14:val="none"/>
+        </w:rPr>
         <w:t>(</w:t>
       </w:r>
+      <w:proofErr w:type="gramEnd"/>
       <w:r>
         <w:rPr>
           <w:rFonts w:ascii="Consolas" w:eastAsia="Times New Roman" w:hAnsi="Consolas" w:cs="Times New Roman"/>
@@ -18058,9 +19358,9 @@
           <w:lang w:eastAsia="es-ES"/>
           <w14:ligatures w14:val="none"/>
         </w:rPr>
-        <w:t>pthread_create</w:t>
-      </w:r>
-      <w:proofErr w:type="spellEnd"/>
+        <w:t>pthread_</w:t>
+      </w:r>
+      <w:proofErr w:type="gramStart"/>
       <w:r>
         <w:rPr>
           <w:rFonts w:ascii="Consolas" w:eastAsia="Times New Roman" w:hAnsi="Consolas" w:cs="Times New Roman"/>
@@ -18071,8 +19371,22 @@
           <w:lang w:eastAsia="es-ES"/>
           <w14:ligatures w14:val="none"/>
         </w:rPr>
+        <w:t>create</w:t>
+      </w:r>
+      <w:proofErr w:type="spellEnd"/>
+      <w:r>
+        <w:rPr>
+          <w:rFonts w:ascii="Consolas" w:eastAsia="Times New Roman" w:hAnsi="Consolas" w:cs="Times New Roman"/>
+          <w:color w:val="82AAFF"/>
+          <w:kern w:val="0"/>
+          <w:sz w:val="21"/>
+          <w:szCs w:val="21"/>
+          <w:lang w:eastAsia="es-ES"/>
+          <w14:ligatures w14:val="none"/>
+        </w:rPr>
         <w:t>(</w:t>
       </w:r>
+      <w:proofErr w:type="gramEnd"/>
       <w:r>
         <w:rPr>
           <w:rFonts w:ascii="Consolas" w:eastAsia="Times New Roman" w:hAnsi="Consolas" w:cs="Times New Roman"/>
@@ -18266,6 +19580,7 @@
         <w:t xml:space="preserve">    </w:t>
       </w:r>
       <w:proofErr w:type="spellStart"/>
+      <w:proofErr w:type="gramStart"/>
       <w:r>
         <w:rPr>
           <w:rFonts w:ascii="Consolas" w:eastAsia="Times New Roman" w:hAnsi="Consolas" w:cs="Times New Roman"/>
@@ -18300,7 +19615,20 @@
           <w:lang w:eastAsia="es-ES"/>
           <w14:ligatures w14:val="none"/>
         </w:rPr>
-        <w:t>sched_priority</w:t>
+        <w:t>sched</w:t>
+      </w:r>
+      <w:proofErr w:type="gramEnd"/>
+      <w:r>
+        <w:rPr>
+          <w:rFonts w:ascii="Consolas" w:eastAsia="Times New Roman" w:hAnsi="Consolas" w:cs="Times New Roman"/>
+          <w:color w:val="89DDFF"/>
+          <w:kern w:val="0"/>
+          <w:sz w:val="21"/>
+          <w:szCs w:val="21"/>
+          <w:lang w:eastAsia="es-ES"/>
+          <w14:ligatures w14:val="none"/>
+        </w:rPr>
+        <w:t>_priority</w:t>
       </w:r>
       <w:proofErr w:type="spellEnd"/>
       <w:r>
@@ -18401,9 +19729,9 @@
           <w:lang w:eastAsia="es-ES"/>
           <w14:ligatures w14:val="none"/>
         </w:rPr>
-        <w:t>pthread_attr_setschedparam</w:t>
-      </w:r>
-      <w:proofErr w:type="spellEnd"/>
+        <w:t>pthread_attr_</w:t>
+      </w:r>
+      <w:proofErr w:type="gramStart"/>
       <w:r>
         <w:rPr>
           <w:rFonts w:ascii="Consolas" w:eastAsia="Times New Roman" w:hAnsi="Consolas" w:cs="Times New Roman"/>
@@ -18414,8 +19742,22 @@
           <w:lang w:eastAsia="es-ES"/>
           <w14:ligatures w14:val="none"/>
         </w:rPr>
+        <w:t>setschedparam</w:t>
+      </w:r>
+      <w:proofErr w:type="spellEnd"/>
+      <w:r>
+        <w:rPr>
+          <w:rFonts w:ascii="Consolas" w:eastAsia="Times New Roman" w:hAnsi="Consolas" w:cs="Times New Roman"/>
+          <w:color w:val="82AAFF"/>
+          <w:kern w:val="0"/>
+          <w:sz w:val="21"/>
+          <w:szCs w:val="21"/>
+          <w:lang w:eastAsia="es-ES"/>
+          <w14:ligatures w14:val="none"/>
+        </w:rPr>
         <w:t>(</w:t>
       </w:r>
+      <w:proofErr w:type="gramEnd"/>
       <w:r>
         <w:rPr>
           <w:rFonts w:ascii="Consolas" w:eastAsia="Times New Roman" w:hAnsi="Consolas" w:cs="Times New Roman"/>
@@ -18542,9 +19884,9 @@
           <w:lang w:eastAsia="es-ES"/>
           <w14:ligatures w14:val="none"/>
         </w:rPr>
-        <w:t>pthread_create</w:t>
-      </w:r>
-      <w:proofErr w:type="spellEnd"/>
+        <w:t>pthread_</w:t>
+      </w:r>
+      <w:proofErr w:type="gramStart"/>
       <w:r>
         <w:rPr>
           <w:rFonts w:ascii="Consolas" w:eastAsia="Times New Roman" w:hAnsi="Consolas" w:cs="Times New Roman"/>
@@ -18555,8 +19897,22 @@
           <w:lang w:eastAsia="es-ES"/>
           <w14:ligatures w14:val="none"/>
         </w:rPr>
+        <w:t>create</w:t>
+      </w:r>
+      <w:proofErr w:type="spellEnd"/>
+      <w:r>
+        <w:rPr>
+          <w:rFonts w:ascii="Consolas" w:eastAsia="Times New Roman" w:hAnsi="Consolas" w:cs="Times New Roman"/>
+          <w:color w:val="82AAFF"/>
+          <w:kern w:val="0"/>
+          <w:sz w:val="21"/>
+          <w:szCs w:val="21"/>
+          <w:lang w:eastAsia="es-ES"/>
+          <w14:ligatures w14:val="none"/>
+        </w:rPr>
         <w:t>(</w:t>
       </w:r>
+      <w:proofErr w:type="gramEnd"/>
       <w:r>
         <w:rPr>
           <w:rFonts w:ascii="Consolas" w:eastAsia="Times New Roman" w:hAnsi="Consolas" w:cs="Times New Roman"/>
@@ -18868,6 +20224,7 @@
         <w:t xml:space="preserve">    </w:t>
       </w:r>
       <w:proofErr w:type="spellStart"/>
+      <w:proofErr w:type="gramStart"/>
       <w:r>
         <w:rPr>
           <w:rFonts w:ascii="Consolas" w:eastAsia="Times New Roman" w:hAnsi="Consolas" w:cs="Times New Roman"/>
@@ -18893,6 +20250,7 @@
         </w:rPr>
         <w:t>(</w:t>
       </w:r>
+      <w:proofErr w:type="gramEnd"/>
       <w:r>
         <w:rPr>
           <w:rFonts w:ascii="Consolas" w:eastAsia="Times New Roman" w:hAnsi="Consolas" w:cs="Times New Roman"/>
@@ -19018,9 +20376,9 @@
           <w:lang w:eastAsia="es-ES"/>
           <w14:ligatures w14:val="none"/>
         </w:rPr>
-        <w:t>pthread_join</w:t>
-      </w:r>
-      <w:proofErr w:type="spellEnd"/>
+        <w:t>pthread_</w:t>
+      </w:r>
+      <w:proofErr w:type="gramStart"/>
       <w:r>
         <w:rPr>
           <w:rFonts w:ascii="Consolas" w:eastAsia="Times New Roman" w:hAnsi="Consolas" w:cs="Times New Roman"/>
@@ -19031,8 +20389,22 @@
           <w:lang w:eastAsia="es-ES"/>
           <w14:ligatures w14:val="none"/>
         </w:rPr>
+        <w:t>join</w:t>
+      </w:r>
+      <w:proofErr w:type="spellEnd"/>
+      <w:r>
+        <w:rPr>
+          <w:rFonts w:ascii="Consolas" w:eastAsia="Times New Roman" w:hAnsi="Consolas" w:cs="Times New Roman"/>
+          <w:color w:val="82AAFF"/>
+          <w:kern w:val="0"/>
+          <w:sz w:val="21"/>
+          <w:szCs w:val="21"/>
+          <w:lang w:eastAsia="es-ES"/>
+          <w14:ligatures w14:val="none"/>
+        </w:rPr>
         <w:t>(</w:t>
       </w:r>
+      <w:proofErr w:type="gramEnd"/>
       <w:r>
         <w:rPr>
           <w:rFonts w:ascii="Consolas" w:eastAsia="Times New Roman" w:hAnsi="Consolas" w:cs="Times New Roman"/>
@@ -19107,9 +20479,9 @@
           <w:lang w:eastAsia="es-ES"/>
           <w14:ligatures w14:val="none"/>
         </w:rPr>
-        <w:t>pthread_join</w:t>
-      </w:r>
-      <w:proofErr w:type="spellEnd"/>
+        <w:t>pthread_</w:t>
+      </w:r>
+      <w:proofErr w:type="gramStart"/>
       <w:r>
         <w:rPr>
           <w:rFonts w:ascii="Consolas" w:eastAsia="Times New Roman" w:hAnsi="Consolas" w:cs="Times New Roman"/>
@@ -19120,8 +20492,22 @@
           <w:lang w:eastAsia="es-ES"/>
           <w14:ligatures w14:val="none"/>
         </w:rPr>
+        <w:t>join</w:t>
+      </w:r>
+      <w:proofErr w:type="spellEnd"/>
+      <w:r>
+        <w:rPr>
+          <w:rFonts w:ascii="Consolas" w:eastAsia="Times New Roman" w:hAnsi="Consolas" w:cs="Times New Roman"/>
+          <w:color w:val="82AAFF"/>
+          <w:kern w:val="0"/>
+          <w:sz w:val="21"/>
+          <w:szCs w:val="21"/>
+          <w:lang w:eastAsia="es-ES"/>
+          <w14:ligatures w14:val="none"/>
+        </w:rPr>
         <w:t>(</w:t>
       </w:r>
+      <w:proofErr w:type="gramEnd"/>
       <w:r>
         <w:rPr>
           <w:rFonts w:ascii="Consolas" w:eastAsia="Times New Roman" w:hAnsi="Consolas" w:cs="Times New Roman"/>
@@ -19196,9 +20582,9 @@
           <w:lang w:eastAsia="es-ES"/>
           <w14:ligatures w14:val="none"/>
         </w:rPr>
-        <w:t>pthread_join</w:t>
-      </w:r>
-      <w:proofErr w:type="spellEnd"/>
+        <w:t>pthread_</w:t>
+      </w:r>
+      <w:proofErr w:type="gramStart"/>
       <w:r>
         <w:rPr>
           <w:rFonts w:ascii="Consolas" w:eastAsia="Times New Roman" w:hAnsi="Consolas" w:cs="Times New Roman"/>
@@ -19209,8 +20595,22 @@
           <w:lang w:eastAsia="es-ES"/>
           <w14:ligatures w14:val="none"/>
         </w:rPr>
+        <w:t>join</w:t>
+      </w:r>
+      <w:proofErr w:type="spellEnd"/>
+      <w:r>
+        <w:rPr>
+          <w:rFonts w:ascii="Consolas" w:eastAsia="Times New Roman" w:hAnsi="Consolas" w:cs="Times New Roman"/>
+          <w:color w:val="82AAFF"/>
+          <w:kern w:val="0"/>
+          <w:sz w:val="21"/>
+          <w:szCs w:val="21"/>
+          <w:lang w:eastAsia="es-ES"/>
+          <w14:ligatures w14:val="none"/>
+        </w:rPr>
         <w:t>(</w:t>
       </w:r>
+      <w:proofErr w:type="gramEnd"/>
       <w:r>
         <w:rPr>
           <w:rFonts w:ascii="Consolas" w:eastAsia="Times New Roman" w:hAnsi="Consolas" w:cs="Times New Roman"/>
@@ -19338,7 +20738,20 @@
           <w:lang w:eastAsia="es-ES"/>
           <w14:ligatures w14:val="none"/>
         </w:rPr>
-        <w:t>shared_data</w:t>
+        <w:t>shared_</w:t>
+      </w:r>
+      <w:proofErr w:type="gramStart"/>
+      <w:r>
+        <w:rPr>
+          <w:rFonts w:ascii="Consolas" w:eastAsia="Times New Roman" w:hAnsi="Consolas" w:cs="Times New Roman"/>
+          <w:color w:val="FFCB6B"/>
+          <w:kern w:val="0"/>
+          <w:sz w:val="21"/>
+          <w:szCs w:val="21"/>
+          <w:lang w:eastAsia="es-ES"/>
+          <w14:ligatures w14:val="none"/>
+        </w:rPr>
+        <w:t>data</w:t>
       </w:r>
       <w:r>
         <w:rPr>
@@ -19365,6 +20778,7 @@
         <w:t>mutexA</w:t>
       </w:r>
       <w:proofErr w:type="spellEnd"/>
+      <w:proofErr w:type="gramEnd"/>
       <w:r>
         <w:rPr>
           <w:rFonts w:ascii="Consolas" w:eastAsia="Times New Roman" w:hAnsi="Consolas" w:cs="Times New Roman"/>
@@ -19465,7 +20879,20 @@
           <w:lang w:eastAsia="es-ES"/>
           <w14:ligatures w14:val="none"/>
         </w:rPr>
-        <w:t>shared_data</w:t>
+        <w:t>shared_</w:t>
+      </w:r>
+      <w:proofErr w:type="gramStart"/>
+      <w:r>
+        <w:rPr>
+          <w:rFonts w:ascii="Consolas" w:eastAsia="Times New Roman" w:hAnsi="Consolas" w:cs="Times New Roman"/>
+          <w:color w:val="FFCB6B"/>
+          <w:kern w:val="0"/>
+          <w:sz w:val="21"/>
+          <w:szCs w:val="21"/>
+          <w:lang w:eastAsia="es-ES"/>
+          <w14:ligatures w14:val="none"/>
+        </w:rPr>
+        <w:t>data</w:t>
       </w:r>
       <w:r>
         <w:rPr>
@@ -19492,6 +20919,7 @@
         <w:t>mutexB</w:t>
       </w:r>
       <w:proofErr w:type="spellEnd"/>
+      <w:proofErr w:type="gramEnd"/>
       <w:r>
         <w:rPr>
           <w:rFonts w:ascii="Consolas" w:eastAsia="Times New Roman" w:hAnsi="Consolas" w:cs="Times New Roman"/>

</xml_diff>